<commit_message>
revisi tahap 1dan lanjut tahpa 2
</commit_message>
<xml_diff>
--- a/Skripsi.docx
+++ b/Skripsi.docx
@@ -4031,7 +4031,7 @@
             <w:noProof/>
             <w:webHidden/>
           </w:rPr>
-          <w:t>70</w:t>
+          <w:t>68</w:t>
         </w:r>
         <w:r>
           <w:rPr>
@@ -28256,7 +28256,7 @@
           <v:shape id="_x0000_i1025" type="#_x0000_t75" style="width:396.75pt;height:513.75pt" o:ole="">
             <v:imagedata r:id="rId26" o:title=""/>
           </v:shape>
-          <o:OLEObject Type="Embed" ProgID="Visio.Drawing.15" ShapeID="_x0000_i1025" DrawAspect="Content" ObjectID="_1652280177" r:id="rId27"/>
+          <o:OLEObject Type="Embed" ProgID="Visio.Drawing.15" ShapeID="_x0000_i1025" DrawAspect="Content" ObjectID="_1652367788" r:id="rId27"/>
         </w:object>
       </w:r>
     </w:p>
@@ -28435,7 +28435,7 @@
           <v:shape id="_x0000_i1026" type="#_x0000_t75" style="width:396pt;height:283.5pt" o:ole="">
             <v:imagedata r:id="rId28" o:title=""/>
           </v:shape>
-          <o:OLEObject Type="Embed" ProgID="Visio.Drawing.15" ShapeID="_x0000_i1026" DrawAspect="Content" ObjectID="_1652280178" r:id="rId29"/>
+          <o:OLEObject Type="Embed" ProgID="Visio.Drawing.15" ShapeID="_x0000_i1026" DrawAspect="Content" ObjectID="_1652367789" r:id="rId29"/>
         </w:object>
       </w:r>
     </w:p>
@@ -28744,7 +28744,7 @@
           <v:shape id="_x0000_i1027" type="#_x0000_t75" style="width:396.75pt;height:213pt" o:ole="">
             <v:imagedata r:id="rId30" o:title=""/>
           </v:shape>
-          <o:OLEObject Type="Embed" ProgID="Visio.Drawing.15" ShapeID="_x0000_i1027" DrawAspect="Content" ObjectID="_1652280179" r:id="rId31"/>
+          <o:OLEObject Type="Embed" ProgID="Visio.Drawing.15" ShapeID="_x0000_i1027" DrawAspect="Content" ObjectID="_1652367790" r:id="rId31"/>
         </w:object>
       </w:r>
     </w:p>
@@ -35070,11 +35070,18 @@
         <w:spacing w:line="360" w:lineRule="auto"/>
         <w:jc w:val="both"/>
         <w:rPr>
+          <w:lang w:val="id-ID"/>
+        </w:rPr>
+      </w:pPr>
+      <w:r>
+        <w:rPr>
           <w:rFonts w:cs="Times New Roman"/>
           <w:iCs/>
           <w:szCs w:val="24"/>
-        </w:rPr>
-      </w:pPr>
+          <w:lang w:val="id-ID"/>
+        </w:rPr>
+        <w:t xml:space="preserve">Identifikasi proses bisnis, </w:t>
+      </w:r>
       <w:r>
         <w:rPr>
           <w:rFonts w:cs="Times New Roman"/>
@@ -35082,7 +35089,25 @@
           <w:szCs w:val="24"/>
           <w:lang w:val="id-ID"/>
         </w:rPr>
-        <w:t xml:space="preserve">Identifikasi proses bisnis, </w:t>
+        <w:t xml:space="preserve">secara singkat proses bisnis dari sistem informasi </w:t>
+      </w:r>
+      <w:r>
+        <w:rPr>
+          <w:rFonts w:cs="Times New Roman"/>
+          <w:i/>
+          <w:szCs w:val="24"/>
+          <w:lang w:val="id-ID"/>
+        </w:rPr>
+        <w:t>try out</w:t>
+      </w:r>
+      <w:r>
+        <w:rPr>
+          <w:rFonts w:cs="Times New Roman"/>
+          <w:i/>
+          <w:szCs w:val="24"/>
+          <w:lang w:val="id-ID"/>
+        </w:rPr>
+        <w:t xml:space="preserve"> </w:t>
       </w:r>
       <w:r>
         <w:rPr>
@@ -35091,25 +35116,16 @@
           <w:szCs w:val="24"/>
           <w:lang w:val="id-ID"/>
         </w:rPr>
-        <w:t xml:space="preserve">secara singkat proses bisnis dari sistem informasi </w:t>
-      </w:r>
-      <w:r>
-        <w:rPr>
-          <w:rFonts w:cs="Times New Roman"/>
-          <w:i/>
-          <w:szCs w:val="24"/>
-          <w:lang w:val="id-ID"/>
-        </w:rPr>
-        <w:t>try out</w:t>
-      </w:r>
-      <w:r>
-        <w:rPr>
-          <w:rFonts w:cs="Times New Roman"/>
-          <w:i/>
-          <w:szCs w:val="24"/>
-          <w:lang w:val="id-ID"/>
-        </w:rPr>
-        <w:t xml:space="preserve"> </w:t>
+        <w:t xml:space="preserve">soal CPNS berbasis </w:t>
+      </w:r>
+      <w:r>
+        <w:rPr>
+          <w:rFonts w:cs="Times New Roman"/>
+          <w:i/>
+          <w:szCs w:val="24"/>
+          <w:lang w:val="id-ID"/>
+        </w:rPr>
+        <w:t>web</w:t>
       </w:r>
       <w:r>
         <w:rPr>
@@ -35118,16 +35134,16 @@
           <w:szCs w:val="24"/>
           <w:lang w:val="id-ID"/>
         </w:rPr>
-        <w:t xml:space="preserve">soal CPNS berbasis </w:t>
-      </w:r>
-      <w:r>
-        <w:rPr>
-          <w:rFonts w:cs="Times New Roman"/>
-          <w:i/>
-          <w:szCs w:val="24"/>
-          <w:lang w:val="id-ID"/>
-        </w:rPr>
-        <w:t>web</w:t>
+        <w:t xml:space="preserve"> yakni terdapat 2 </w:t>
+      </w:r>
+      <w:r>
+        <w:rPr>
+          <w:rFonts w:cs="Times New Roman"/>
+          <w:i/>
+          <w:szCs w:val="24"/>
+          <w:lang w:val="id-ID"/>
+        </w:rPr>
+        <w:t>role</w:t>
       </w:r>
       <w:r>
         <w:rPr>
@@ -35136,7 +35152,43 @@
           <w:szCs w:val="24"/>
           <w:lang w:val="id-ID"/>
         </w:rPr>
-        <w:t xml:space="preserve"> yakni terdapat 2 </w:t>
+        <w:t xml:space="preserve"> pengguna yang dapat mengakses aplikasi yakni </w:t>
+      </w:r>
+      <w:r>
+        <w:rPr>
+          <w:rFonts w:cs="Times New Roman"/>
+          <w:i/>
+          <w:szCs w:val="24"/>
+          <w:lang w:val="id-ID"/>
+        </w:rPr>
+        <w:t>user</w:t>
+      </w:r>
+      <w:r>
+        <w:rPr>
+          <w:rFonts w:cs="Times New Roman"/>
+          <w:iCs/>
+          <w:szCs w:val="24"/>
+          <w:lang w:val="id-ID"/>
+        </w:rPr>
+        <w:t xml:space="preserve"> dan </w:t>
+      </w:r>
+      <w:r>
+        <w:rPr>
+          <w:rFonts w:cs="Times New Roman"/>
+          <w:iCs/>
+          <w:szCs w:val="24"/>
+          <w:lang w:val="id-ID"/>
+        </w:rPr>
+        <w:t>admin</w:t>
+      </w:r>
+      <w:r>
+        <w:rPr>
+          <w:rFonts w:cs="Times New Roman"/>
+          <w:iCs/>
+          <w:szCs w:val="24"/>
+          <w:lang w:val="id-ID"/>
+        </w:rPr>
+        <w:t xml:space="preserve"> dimana setiap </w:t>
       </w:r>
       <w:r>
         <w:rPr>
@@ -35154,1178 +35206,8 @@
           <w:szCs w:val="24"/>
           <w:lang w:val="id-ID"/>
         </w:rPr>
-        <w:t xml:space="preserve"> pengguna yang dapat mengakses aplikasi yakni </w:t>
-      </w:r>
-      <w:r>
-        <w:rPr>
-          <w:rFonts w:cs="Times New Roman"/>
-          <w:i/>
-          <w:szCs w:val="24"/>
-          <w:lang w:val="id-ID"/>
-        </w:rPr>
-        <w:t>user</w:t>
-      </w:r>
-      <w:r>
-        <w:rPr>
-          <w:rFonts w:cs="Times New Roman"/>
-          <w:iCs/>
-          <w:szCs w:val="24"/>
-          <w:lang w:val="id-ID"/>
-        </w:rPr>
-        <w:t xml:space="preserve"> dan </w:t>
-      </w:r>
-      <w:r>
-        <w:rPr>
-          <w:rFonts w:cs="Times New Roman"/>
-          <w:iCs/>
-          <w:szCs w:val="24"/>
-          <w:lang w:val="id-ID"/>
-        </w:rPr>
-        <w:t>admin</w:t>
-      </w:r>
-      <w:r>
-        <w:rPr>
-          <w:rFonts w:cs="Times New Roman"/>
-          <w:iCs/>
-          <w:szCs w:val="24"/>
-          <w:lang w:val="id-ID"/>
-        </w:rPr>
-        <w:t xml:space="preserve"> dimana setiap </w:t>
-      </w:r>
-      <w:r>
-        <w:rPr>
-          <w:rFonts w:cs="Times New Roman"/>
-          <w:i/>
-          <w:szCs w:val="24"/>
-          <w:lang w:val="id-ID"/>
-        </w:rPr>
-        <w:t>role</w:t>
-      </w:r>
-      <w:r>
-        <w:rPr>
-          <w:rFonts w:cs="Times New Roman"/>
-          <w:iCs/>
-          <w:szCs w:val="24"/>
-          <w:lang w:val="id-ID"/>
-        </w:rPr>
-        <w:t xml:space="preserve"> memiliki tugas yang berbeda, user dapat mengerjakan tryout, melihat jawaban hasil tryout dan melihat materi serta informasi seputar CPNS, sedangkan admin memiliki tugas untuk mengelola soal yang akan dikerjakan oleh user dan mengelola materi serta informasi yang akan di sajikan kepada user. Proses bisnis </w:t>
-      </w:r>
-      <w:r>
-        <w:rPr>
-          <w:rFonts w:cs="Times New Roman"/>
-          <w:iCs/>
-          <w:szCs w:val="24"/>
-          <w:lang w:val="id-ID"/>
-        </w:rPr>
-        <w:t xml:space="preserve">sistem informasi </w:t>
-      </w:r>
-      <w:r>
-        <w:rPr>
-          <w:rFonts w:cs="Times New Roman"/>
-          <w:i/>
-          <w:szCs w:val="24"/>
-          <w:lang w:val="id-ID"/>
-        </w:rPr>
-        <w:t>try out</w:t>
-      </w:r>
-      <w:r>
-        <w:rPr>
-          <w:rFonts w:cs="Times New Roman"/>
-          <w:i/>
-          <w:szCs w:val="24"/>
-          <w:lang w:val="id-ID"/>
-        </w:rPr>
-        <w:t xml:space="preserve"> </w:t>
-      </w:r>
-      <w:r>
-        <w:rPr>
-          <w:rFonts w:cs="Times New Roman"/>
-          <w:iCs/>
-          <w:szCs w:val="24"/>
-          <w:lang w:val="id-ID"/>
-        </w:rPr>
-        <w:t>soal CPNS berbasi</w:t>
-      </w:r>
-      <w:r>
-        <w:rPr>
-          <w:rFonts w:cs="Times New Roman"/>
-          <w:iCs/>
-          <w:szCs w:val="24"/>
-          <w:lang w:val="id-ID"/>
-        </w:rPr>
-        <w:t>s</w:t>
-      </w:r>
-      <w:r>
-        <w:rPr>
-          <w:rFonts w:cs="Times New Roman"/>
-          <w:iCs/>
-          <w:szCs w:val="24"/>
-          <w:lang w:val="id-ID"/>
-        </w:rPr>
-        <w:t xml:space="preserve"> </w:t>
-      </w:r>
-      <w:r>
-        <w:rPr>
-          <w:rFonts w:cs="Times New Roman"/>
-          <w:i/>
-          <w:szCs w:val="24"/>
-          <w:lang w:val="id-ID"/>
-        </w:rPr>
-        <w:t>web</w:t>
-      </w:r>
-      <w:r>
-        <w:rPr>
-          <w:rFonts w:cs="Times New Roman"/>
-          <w:i/>
-          <w:szCs w:val="24"/>
-          <w:lang w:val="id-ID"/>
-        </w:rPr>
-        <w:t xml:space="preserve"> </w:t>
-      </w:r>
-      <w:r>
-        <w:rPr>
-          <w:rFonts w:cs="Times New Roman"/>
-          <w:iCs/>
-          <w:szCs w:val="24"/>
-          <w:lang w:val="id-ID"/>
-        </w:rPr>
-        <w:t>dapat digambarkan dengan membuat diagram aktivitas, sebagai tampak pada Gambar 4.1 sebagai berikut:</w:t>
-      </w:r>
-    </w:p>
-    <w:p>
-      <w:pPr>
-        <w:spacing w:after="0" w:line="360" w:lineRule="auto"/>
-        <w:ind w:left="709"/>
-        <w:jc w:val="center"/>
-      </w:pPr>
-      <w:r>
-        <w:object w:dxaOrig="7635" w:dyaOrig="11056" w14:anchorId="772B9710">
-          <v:shape id="_x0000_i1028" type="#_x0000_t75" style="width:236.25pt;height:342pt" o:ole="">
-            <v:imagedata r:id="rId32" o:title=""/>
-          </v:shape>
-          <o:OLEObject Type="Embed" ProgID="Visio.Drawing.15" ShapeID="_x0000_i1028" DrawAspect="Content" ObjectID="_1652280180" r:id="rId33"/>
-        </w:object>
-      </w:r>
-    </w:p>
-    <w:p>
-      <w:pPr>
-        <w:pStyle w:val="Gambar0"/>
-      </w:pPr>
-      <w:r>
-        <w:t xml:space="preserve">Gambar 4.1 Proses Bisnis </w:t>
-      </w:r>
-      <w:r>
-        <w:rPr>
-          <w:i/>
-          <w:iCs/>
-        </w:rPr>
-        <w:t>Web</w:t>
-      </w:r>
-      <w:r>
-        <w:rPr>
-          <w:i/>
-          <w:iCs/>
-        </w:rPr>
-        <w:t xml:space="preserve"> Try Out </w:t>
-      </w:r>
-      <w:r>
-        <w:t>CPNS</w:t>
-      </w:r>
-    </w:p>
-    <w:p>
-      <w:pPr>
-        <w:spacing w:line="360" w:lineRule="auto"/>
-        <w:ind w:left="720" w:firstLine="720"/>
-        <w:jc w:val="both"/>
-        <w:rPr>
-          <w:rFonts w:cs="Times New Roman"/>
-          <w:lang w:val="id-ID"/>
-        </w:rPr>
-      </w:pPr>
-      <w:r>
-        <w:rPr>
-          <w:rFonts w:cs="Times New Roman"/>
-          <w:lang w:val="id-ID"/>
-        </w:rPr>
-        <w:t>Adapun penjelasan dari  Gambar 4.1 tentang proses bisnis yang sedang dibangun akan dijelaskan pada tabel 4.1 berikut ini :</w:t>
-      </w:r>
-    </w:p>
-    <w:p>
-      <w:pPr>
-        <w:pStyle w:val="tabel0"/>
-      </w:pPr>
-      <w:r>
-        <w:t xml:space="preserve">Tabel 4.1 Penjelasan Proses Bisnis </w:t>
-      </w:r>
-      <w:r>
-        <w:rPr>
-          <w:i/>
-          <w:iCs/>
-        </w:rPr>
-        <w:t>Web Try Out</w:t>
-      </w:r>
-      <w:r>
-        <w:t xml:space="preserve"> CPNS</w:t>
-      </w:r>
-    </w:p>
-    <w:tbl>
-      <w:tblPr>
-        <w:tblStyle w:val="PlainTable2"/>
-        <w:tblW w:w="0" w:type="auto"/>
-        <w:tblInd w:w="709" w:type="dxa"/>
-        <w:tblLook w:val="04A0" w:firstRow="1" w:lastRow="0" w:firstColumn="1" w:lastColumn="0" w:noHBand="0" w:noVBand="1"/>
-      </w:tblPr>
-      <w:tblGrid>
-        <w:gridCol w:w="567"/>
-        <w:gridCol w:w="2211"/>
-        <w:gridCol w:w="4451"/>
-      </w:tblGrid>
-      <w:tr>
-        <w:trPr>
-          <w:cnfStyle w:val="100000000000" w:firstRow="1" w:lastRow="0" w:firstColumn="0" w:lastColumn="0" w:oddVBand="0" w:evenVBand="0" w:oddHBand="0" w:evenHBand="0" w:firstRowFirstColumn="0" w:firstRowLastColumn="0" w:lastRowFirstColumn="0" w:lastRowLastColumn="0"/>
-        </w:trPr>
-        <w:tc>
-          <w:tcPr>
-            <w:cnfStyle w:val="001000000000" w:firstRow="0" w:lastRow="0" w:firstColumn="1" w:lastColumn="0" w:oddVBand="0" w:evenVBand="0" w:oddHBand="0" w:evenHBand="0" w:firstRowFirstColumn="0" w:firstRowLastColumn="0" w:lastRowFirstColumn="0" w:lastRowLastColumn="0"/>
-            <w:tcW w:w="567" w:type="dxa"/>
-          </w:tcPr>
-          <w:p>
-            <w:pPr>
-              <w:spacing w:line="360" w:lineRule="auto"/>
-              <w:rPr>
-                <w:rFonts w:cs="Times New Roman"/>
-                <w:szCs w:val="24"/>
-                <w:lang w:val="id-ID"/>
-              </w:rPr>
-            </w:pPr>
-            <w:r>
-              <w:rPr>
-                <w:rFonts w:cs="Times New Roman"/>
-                <w:szCs w:val="24"/>
-                <w:lang w:val="id-ID"/>
-              </w:rPr>
-              <w:t>No</w:t>
-            </w:r>
-          </w:p>
-        </w:tc>
-        <w:tc>
-          <w:tcPr>
-            <w:tcW w:w="2211" w:type="dxa"/>
-          </w:tcPr>
-          <w:p>
-            <w:pPr>
-              <w:spacing w:line="360" w:lineRule="auto"/>
-              <w:cnfStyle w:val="100000000000" w:firstRow="1" w:lastRow="0" w:firstColumn="0" w:lastColumn="0" w:oddVBand="0" w:evenVBand="0" w:oddHBand="0" w:evenHBand="0" w:firstRowFirstColumn="0" w:firstRowLastColumn="0" w:lastRowFirstColumn="0" w:lastRowLastColumn="0"/>
-              <w:rPr>
-                <w:rFonts w:cs="Times New Roman"/>
-                <w:szCs w:val="24"/>
-                <w:lang w:val="id-ID"/>
-              </w:rPr>
-            </w:pPr>
-            <w:r>
-              <w:rPr>
-                <w:rFonts w:cs="Times New Roman"/>
-                <w:szCs w:val="24"/>
-                <w:lang w:val="id-ID"/>
-              </w:rPr>
-              <w:t>Aktivitas</w:t>
-            </w:r>
-          </w:p>
-        </w:tc>
-        <w:tc>
-          <w:tcPr>
-            <w:tcW w:w="4451" w:type="dxa"/>
-          </w:tcPr>
-          <w:p>
-            <w:pPr>
-              <w:spacing w:line="360" w:lineRule="auto"/>
-              <w:cnfStyle w:val="100000000000" w:firstRow="1" w:lastRow="0" w:firstColumn="0" w:lastColumn="0" w:oddVBand="0" w:evenVBand="0" w:oddHBand="0" w:evenHBand="0" w:firstRowFirstColumn="0" w:firstRowLastColumn="0" w:lastRowFirstColumn="0" w:lastRowLastColumn="0"/>
-              <w:rPr>
-                <w:rFonts w:cs="Times New Roman"/>
-                <w:szCs w:val="24"/>
-                <w:lang w:val="id-ID"/>
-              </w:rPr>
-            </w:pPr>
-            <w:r>
-              <w:rPr>
-                <w:rFonts w:cs="Times New Roman"/>
-                <w:szCs w:val="24"/>
-                <w:lang w:val="id-ID"/>
-              </w:rPr>
-              <w:t>Penjelasan</w:t>
-            </w:r>
-          </w:p>
-        </w:tc>
-      </w:tr>
-      <w:tr>
-        <w:trPr>
-          <w:cnfStyle w:val="000000100000" w:firstRow="0" w:lastRow="0" w:firstColumn="0" w:lastColumn="0" w:oddVBand="0" w:evenVBand="0" w:oddHBand="1" w:evenHBand="0" w:firstRowFirstColumn="0" w:firstRowLastColumn="0" w:lastRowFirstColumn="0" w:lastRowLastColumn="0"/>
-        </w:trPr>
-        <w:tc>
-          <w:tcPr>
-            <w:cnfStyle w:val="001000000000" w:firstRow="0" w:lastRow="0" w:firstColumn="1" w:lastColumn="0" w:oddVBand="0" w:evenVBand="0" w:oddHBand="0" w:evenHBand="0" w:firstRowFirstColumn="0" w:firstRowLastColumn="0" w:lastRowFirstColumn="0" w:lastRowLastColumn="0"/>
-            <w:tcW w:w="567" w:type="dxa"/>
-          </w:tcPr>
-          <w:p>
-            <w:pPr>
-              <w:spacing w:line="360" w:lineRule="auto"/>
-              <w:rPr>
-                <w:rFonts w:cs="Times New Roman"/>
-                <w:szCs w:val="24"/>
-                <w:lang w:val="id-ID"/>
-              </w:rPr>
-            </w:pPr>
-            <w:r>
-              <w:rPr>
-                <w:rFonts w:cs="Times New Roman"/>
-                <w:szCs w:val="24"/>
-                <w:lang w:val="id-ID"/>
-              </w:rPr>
-              <w:t>1</w:t>
-            </w:r>
-          </w:p>
-        </w:tc>
-        <w:tc>
-          <w:tcPr>
-            <w:tcW w:w="2211" w:type="dxa"/>
-          </w:tcPr>
-          <w:p>
-            <w:pPr>
-              <w:spacing w:line="360" w:lineRule="auto"/>
-              <w:cnfStyle w:val="000000100000" w:firstRow="0" w:lastRow="0" w:firstColumn="0" w:lastColumn="0" w:oddVBand="0" w:evenVBand="0" w:oddHBand="1" w:evenHBand="0" w:firstRowFirstColumn="0" w:firstRowLastColumn="0" w:lastRowFirstColumn="0" w:lastRowLastColumn="0"/>
-              <w:rPr>
-                <w:rFonts w:cs="Times New Roman"/>
-                <w:szCs w:val="24"/>
-                <w:lang w:val="id-ID"/>
-              </w:rPr>
-            </w:pPr>
-            <w:r>
-              <w:rPr>
-                <w:rFonts w:cs="Times New Roman"/>
-                <w:szCs w:val="24"/>
-                <w:lang w:val="id-ID"/>
-              </w:rPr>
-              <w:t>Registrasi</w:t>
-            </w:r>
-          </w:p>
-        </w:tc>
-        <w:tc>
-          <w:tcPr>
-            <w:tcW w:w="4451" w:type="dxa"/>
-          </w:tcPr>
-          <w:p>
-            <w:pPr>
-              <w:spacing w:line="360" w:lineRule="auto"/>
-              <w:jc w:val="both"/>
-              <w:cnfStyle w:val="000000100000" w:firstRow="0" w:lastRow="0" w:firstColumn="0" w:lastColumn="0" w:oddVBand="0" w:evenVBand="0" w:oddHBand="1" w:evenHBand="0" w:firstRowFirstColumn="0" w:firstRowLastColumn="0" w:lastRowFirstColumn="0" w:lastRowLastColumn="0"/>
-              <w:rPr>
-                <w:rFonts w:cs="Times New Roman"/>
-                <w:szCs w:val="24"/>
-                <w:lang w:val="id-ID"/>
-              </w:rPr>
-            </w:pPr>
-            <w:r>
-              <w:rPr>
-                <w:rFonts w:cs="Times New Roman"/>
-                <w:szCs w:val="24"/>
-                <w:lang w:val="id-ID"/>
-              </w:rPr>
-              <w:t>User</w:t>
-            </w:r>
-            <w:r>
-              <w:rPr>
-                <w:rFonts w:cs="Times New Roman"/>
-                <w:szCs w:val="24"/>
-                <w:lang w:val="id-ID"/>
-              </w:rPr>
-              <w:t xml:space="preserve"> dapat registrasi dengan untuk mendapatkan hak akses terhadap aplikasi, terdapat juga fitur lupa </w:t>
-            </w:r>
-            <w:r>
-              <w:rPr>
-                <w:rFonts w:cs="Times New Roman"/>
-                <w:i/>
-                <w:iCs/>
-                <w:szCs w:val="24"/>
-                <w:lang w:val="id-ID"/>
-              </w:rPr>
-              <w:t>password</w:t>
-            </w:r>
-            <w:r>
-              <w:rPr>
-                <w:rFonts w:cs="Times New Roman"/>
-                <w:szCs w:val="24"/>
-                <w:lang w:val="id-ID"/>
-              </w:rPr>
-              <w:t xml:space="preserve"> yang terintegrasi ke </w:t>
-            </w:r>
-            <w:r>
-              <w:rPr>
-                <w:rFonts w:cs="Times New Roman"/>
-                <w:i/>
-                <w:iCs/>
-                <w:szCs w:val="24"/>
-                <w:lang w:val="id-ID"/>
-              </w:rPr>
-              <w:t>email</w:t>
-            </w:r>
-            <w:r>
-              <w:rPr>
-                <w:rFonts w:cs="Times New Roman"/>
-                <w:szCs w:val="24"/>
-                <w:lang w:val="id-ID"/>
-              </w:rPr>
-              <w:t xml:space="preserve"> </w:t>
-            </w:r>
-            <w:r>
-              <w:rPr>
-                <w:rFonts w:cs="Times New Roman"/>
-                <w:i/>
-                <w:iCs/>
-                <w:szCs w:val="24"/>
-                <w:lang w:val="id-ID"/>
-              </w:rPr>
-              <w:t>user</w:t>
-            </w:r>
-          </w:p>
-        </w:tc>
-      </w:tr>
-      <w:tr>
-        <w:tc>
-          <w:tcPr>
-            <w:cnfStyle w:val="001000000000" w:firstRow="0" w:lastRow="0" w:firstColumn="1" w:lastColumn="0" w:oddVBand="0" w:evenVBand="0" w:oddHBand="0" w:evenHBand="0" w:firstRowFirstColumn="0" w:firstRowLastColumn="0" w:lastRowFirstColumn="0" w:lastRowLastColumn="0"/>
-            <w:tcW w:w="567" w:type="dxa"/>
-          </w:tcPr>
-          <w:p>
-            <w:pPr>
-              <w:spacing w:line="360" w:lineRule="auto"/>
-              <w:rPr>
-                <w:rFonts w:cs="Times New Roman"/>
-                <w:szCs w:val="24"/>
-                <w:lang w:val="id-ID"/>
-              </w:rPr>
-            </w:pPr>
-            <w:r>
-              <w:rPr>
-                <w:rFonts w:cs="Times New Roman"/>
-                <w:szCs w:val="24"/>
-                <w:lang w:val="id-ID"/>
-              </w:rPr>
-              <w:t>2</w:t>
-            </w:r>
-          </w:p>
-        </w:tc>
-        <w:tc>
-          <w:tcPr>
-            <w:tcW w:w="2211" w:type="dxa"/>
-          </w:tcPr>
-          <w:p>
-            <w:pPr>
-              <w:spacing w:line="360" w:lineRule="auto"/>
-              <w:cnfStyle w:val="000000000000" w:firstRow="0" w:lastRow="0" w:firstColumn="0" w:lastColumn="0" w:oddVBand="0" w:evenVBand="0" w:oddHBand="0" w:evenHBand="0" w:firstRowFirstColumn="0" w:firstRowLastColumn="0" w:lastRowFirstColumn="0" w:lastRowLastColumn="0"/>
-              <w:rPr>
-                <w:rFonts w:cs="Times New Roman"/>
-                <w:szCs w:val="24"/>
-                <w:lang w:val="id-ID"/>
-              </w:rPr>
-            </w:pPr>
-            <w:r>
-              <w:rPr>
-                <w:rFonts w:cs="Times New Roman"/>
-                <w:szCs w:val="24"/>
-                <w:lang w:val="id-ID"/>
-              </w:rPr>
-              <w:t>Login</w:t>
-            </w:r>
-          </w:p>
-        </w:tc>
-        <w:tc>
-          <w:tcPr>
-            <w:tcW w:w="4451" w:type="dxa"/>
-          </w:tcPr>
-          <w:p>
-            <w:pPr>
-              <w:spacing w:line="360" w:lineRule="auto"/>
-              <w:jc w:val="both"/>
-              <w:cnfStyle w:val="000000000000" w:firstRow="0" w:lastRow="0" w:firstColumn="0" w:lastColumn="0" w:oddVBand="0" w:evenVBand="0" w:oddHBand="0" w:evenHBand="0" w:firstRowFirstColumn="0" w:firstRowLastColumn="0" w:lastRowFirstColumn="0" w:lastRowLastColumn="0"/>
-              <w:rPr>
-                <w:rFonts w:cs="Times New Roman"/>
-                <w:szCs w:val="24"/>
-                <w:lang w:val="id-ID"/>
-              </w:rPr>
-            </w:pPr>
-            <w:r>
-              <w:rPr>
-                <w:rFonts w:cs="Times New Roman"/>
-                <w:szCs w:val="24"/>
-                <w:lang w:val="id-ID"/>
-              </w:rPr>
-              <w:t>User</w:t>
-            </w:r>
-            <w:r>
-              <w:rPr>
-                <w:rFonts w:cs="Times New Roman"/>
-                <w:szCs w:val="24"/>
-                <w:lang w:val="id-ID"/>
-              </w:rPr>
-              <w:t xml:space="preserve"> melakukan pemasukan </w:t>
-            </w:r>
-            <w:r>
-              <w:rPr>
-                <w:rFonts w:cs="Times New Roman"/>
-                <w:i/>
-                <w:iCs/>
-                <w:szCs w:val="24"/>
-                <w:lang w:val="id-ID"/>
-              </w:rPr>
-              <w:t>email</w:t>
-            </w:r>
-            <w:r>
-              <w:rPr>
-                <w:rFonts w:cs="Times New Roman"/>
-                <w:szCs w:val="24"/>
-                <w:lang w:val="id-ID"/>
-              </w:rPr>
-              <w:t xml:space="preserve"> dan </w:t>
-            </w:r>
-            <w:r>
-              <w:rPr>
-                <w:rFonts w:cs="Times New Roman"/>
-                <w:i/>
-                <w:iCs/>
-                <w:szCs w:val="24"/>
-                <w:lang w:val="id-ID"/>
-              </w:rPr>
-              <w:t>password</w:t>
-            </w:r>
-            <w:r>
-              <w:rPr>
-                <w:rFonts w:cs="Times New Roman"/>
-                <w:szCs w:val="24"/>
-                <w:lang w:val="id-ID"/>
-              </w:rPr>
-              <w:t xml:space="preserve"> guna masuk dan dapat mengakses aplikasi</w:t>
-            </w:r>
-          </w:p>
-        </w:tc>
-      </w:tr>
-      <w:tr>
-        <w:trPr>
-          <w:cnfStyle w:val="000000100000" w:firstRow="0" w:lastRow="0" w:firstColumn="0" w:lastColumn="0" w:oddVBand="0" w:evenVBand="0" w:oddHBand="1" w:evenHBand="0" w:firstRowFirstColumn="0" w:firstRowLastColumn="0" w:lastRowFirstColumn="0" w:lastRowLastColumn="0"/>
-        </w:trPr>
-        <w:tc>
-          <w:tcPr>
-            <w:cnfStyle w:val="001000000000" w:firstRow="0" w:lastRow="0" w:firstColumn="1" w:lastColumn="0" w:oddVBand="0" w:evenVBand="0" w:oddHBand="0" w:evenHBand="0" w:firstRowFirstColumn="0" w:firstRowLastColumn="0" w:lastRowFirstColumn="0" w:lastRowLastColumn="0"/>
-            <w:tcW w:w="567" w:type="dxa"/>
-          </w:tcPr>
-          <w:p>
-            <w:pPr>
-              <w:spacing w:line="360" w:lineRule="auto"/>
-              <w:rPr>
-                <w:rFonts w:cs="Times New Roman"/>
-                <w:szCs w:val="24"/>
-                <w:lang w:val="id-ID"/>
-              </w:rPr>
-            </w:pPr>
-            <w:r>
-              <w:rPr>
-                <w:rFonts w:cs="Times New Roman"/>
-                <w:szCs w:val="24"/>
-                <w:lang w:val="id-ID"/>
-              </w:rPr>
-              <w:lastRenderedPageBreak/>
-              <w:t>3</w:t>
-            </w:r>
-          </w:p>
-        </w:tc>
-        <w:tc>
-          <w:tcPr>
-            <w:tcW w:w="2211" w:type="dxa"/>
-          </w:tcPr>
-          <w:p>
-            <w:pPr>
-              <w:spacing w:line="360" w:lineRule="auto"/>
-              <w:jc w:val="both"/>
-              <w:cnfStyle w:val="000000100000" w:firstRow="0" w:lastRow="0" w:firstColumn="0" w:lastColumn="0" w:oddVBand="0" w:evenVBand="0" w:oddHBand="1" w:evenHBand="0" w:firstRowFirstColumn="0" w:firstRowLastColumn="0" w:lastRowFirstColumn="0" w:lastRowLastColumn="0"/>
-              <w:rPr>
-                <w:rFonts w:cs="Times New Roman"/>
-                <w:szCs w:val="24"/>
-              </w:rPr>
-            </w:pPr>
-            <w:r>
-              <w:rPr>
-                <w:rFonts w:eastAsiaTheme="minorHAnsi" w:cs="Times New Roman"/>
-                <w:color w:val="000000"/>
-                <w:szCs w:val="24"/>
-                <w:lang w:val="id-ID" w:eastAsia="en-US"/>
-              </w:rPr>
-              <w:t xml:space="preserve">Mengerjakan soal </w:t>
-            </w:r>
-            <w:r>
-              <w:rPr>
-                <w:rFonts w:eastAsiaTheme="minorHAnsi" w:cs="Times New Roman"/>
-                <w:i/>
-                <w:iCs/>
-                <w:color w:val="000000"/>
-                <w:szCs w:val="24"/>
-                <w:lang w:val="id-ID" w:eastAsia="en-US"/>
-              </w:rPr>
-              <w:t>tryout</w:t>
-            </w:r>
-            <w:r>
-              <w:rPr>
-                <w:rFonts w:eastAsiaTheme="minorHAnsi" w:cs="Times New Roman"/>
-                <w:color w:val="000000"/>
-                <w:szCs w:val="24"/>
-                <w:lang w:val="id-ID" w:eastAsia="en-US"/>
-              </w:rPr>
-              <w:t xml:space="preserve"> &amp; </w:t>
-            </w:r>
-            <w:r>
-              <w:rPr>
-                <w:rFonts w:eastAsiaTheme="minorHAnsi" w:cs="Times New Roman"/>
-                <w:i/>
-                <w:iCs/>
-                <w:color w:val="000000"/>
-                <w:szCs w:val="24"/>
-                <w:lang w:val="id-ID" w:eastAsia="en-US"/>
-              </w:rPr>
-              <w:t>review</w:t>
-            </w:r>
-            <w:r>
-              <w:rPr>
-                <w:rFonts w:eastAsiaTheme="minorHAnsi" w:cs="Times New Roman"/>
-                <w:color w:val="000000"/>
-                <w:szCs w:val="24"/>
-                <w:lang w:val="id-ID" w:eastAsia="en-US"/>
-              </w:rPr>
-              <w:t xml:space="preserve"> jawaban</w:t>
-            </w:r>
-          </w:p>
-        </w:tc>
-        <w:tc>
-          <w:tcPr>
-            <w:tcW w:w="4451" w:type="dxa"/>
-          </w:tcPr>
-          <w:p>
-            <w:pPr>
-              <w:spacing w:line="360" w:lineRule="auto"/>
-              <w:jc w:val="both"/>
-              <w:cnfStyle w:val="000000100000" w:firstRow="0" w:lastRow="0" w:firstColumn="0" w:lastColumn="0" w:oddVBand="0" w:evenVBand="0" w:oddHBand="1" w:evenHBand="0" w:firstRowFirstColumn="0" w:firstRowLastColumn="0" w:lastRowFirstColumn="0" w:lastRowLastColumn="0"/>
-              <w:rPr>
-                <w:rFonts w:cs="Times New Roman"/>
-                <w:szCs w:val="24"/>
-                <w:lang w:val="id-ID"/>
-              </w:rPr>
-            </w:pPr>
-            <w:r>
-              <w:rPr>
-                <w:rFonts w:cs="Times New Roman"/>
-                <w:szCs w:val="24"/>
-                <w:lang w:val="id-ID"/>
-              </w:rPr>
-              <w:t>Admin mengelola soal try out dimulai dari jenis soal, paket soal dan soal itu sendiri yang nantinya dapat dikerjakan oleh user</w:t>
-            </w:r>
-            <w:r>
-              <w:rPr>
-                <w:rFonts w:cs="Times New Roman"/>
-                <w:szCs w:val="24"/>
-                <w:lang w:val="id-ID"/>
-              </w:rPr>
-              <w:t xml:space="preserve"> dan user juga dapat melihat </w:t>
-            </w:r>
-            <w:r>
-              <w:rPr>
-                <w:rFonts w:cs="Times New Roman"/>
-                <w:i/>
-                <w:iCs/>
-                <w:szCs w:val="24"/>
-                <w:lang w:val="id-ID"/>
-              </w:rPr>
-              <w:t>review</w:t>
-            </w:r>
-            <w:r>
-              <w:rPr>
-                <w:rFonts w:cs="Times New Roman"/>
-                <w:szCs w:val="24"/>
-                <w:lang w:val="id-ID"/>
-              </w:rPr>
-              <w:t xml:space="preserve"> jawaban yang salah</w:t>
-            </w:r>
-          </w:p>
-        </w:tc>
-      </w:tr>
-      <w:tr>
-        <w:tc>
-          <w:tcPr>
-            <w:cnfStyle w:val="001000000000" w:firstRow="0" w:lastRow="0" w:firstColumn="1" w:lastColumn="0" w:oddVBand="0" w:evenVBand="0" w:oddHBand="0" w:evenHBand="0" w:firstRowFirstColumn="0" w:firstRowLastColumn="0" w:lastRowFirstColumn="0" w:lastRowLastColumn="0"/>
-            <w:tcW w:w="567" w:type="dxa"/>
-          </w:tcPr>
-          <w:p>
-            <w:pPr>
-              <w:spacing w:line="360" w:lineRule="auto"/>
-              <w:rPr>
-                <w:rFonts w:cs="Times New Roman"/>
-                <w:szCs w:val="24"/>
-                <w:lang w:val="id-ID"/>
-              </w:rPr>
-            </w:pPr>
-            <w:r>
-              <w:rPr>
-                <w:rFonts w:cs="Times New Roman"/>
-                <w:szCs w:val="24"/>
-                <w:lang w:val="id-ID"/>
-              </w:rPr>
-              <w:t>4</w:t>
-            </w:r>
-          </w:p>
-        </w:tc>
-        <w:tc>
-          <w:tcPr>
-            <w:tcW w:w="2211" w:type="dxa"/>
-          </w:tcPr>
-          <w:p>
-            <w:pPr>
-              <w:spacing w:line="360" w:lineRule="auto"/>
-              <w:cnfStyle w:val="000000000000" w:firstRow="0" w:lastRow="0" w:firstColumn="0" w:lastColumn="0" w:oddVBand="0" w:evenVBand="0" w:oddHBand="0" w:evenHBand="0" w:firstRowFirstColumn="0" w:firstRowLastColumn="0" w:lastRowFirstColumn="0" w:lastRowLastColumn="0"/>
-              <w:rPr>
-                <w:rFonts w:eastAsiaTheme="minorHAnsi" w:cs="Times New Roman"/>
-                <w:color w:val="000000"/>
-                <w:szCs w:val="24"/>
-                <w:lang w:val="id-ID" w:eastAsia="en-US"/>
-              </w:rPr>
-            </w:pPr>
-            <w:r>
-              <w:rPr>
-                <w:rFonts w:eastAsiaTheme="minorHAnsi" w:cs="Times New Roman"/>
-                <w:color w:val="000000"/>
-                <w:szCs w:val="24"/>
-                <w:lang w:val="id-ID" w:eastAsia="en-US"/>
-              </w:rPr>
-              <w:t>Mengelola tipe soal</w:t>
-            </w:r>
-          </w:p>
-        </w:tc>
-        <w:tc>
-          <w:tcPr>
-            <w:tcW w:w="4451" w:type="dxa"/>
-          </w:tcPr>
-          <w:p>
-            <w:pPr>
-              <w:spacing w:line="360" w:lineRule="auto"/>
-              <w:jc w:val="both"/>
-              <w:cnfStyle w:val="000000000000" w:firstRow="0" w:lastRow="0" w:firstColumn="0" w:lastColumn="0" w:oddVBand="0" w:evenVBand="0" w:oddHBand="0" w:evenHBand="0" w:firstRowFirstColumn="0" w:firstRowLastColumn="0" w:lastRowFirstColumn="0" w:lastRowLastColumn="0"/>
-              <w:rPr>
-                <w:rFonts w:cs="Times New Roman"/>
-                <w:szCs w:val="24"/>
-                <w:lang w:val="id-ID"/>
-              </w:rPr>
-            </w:pPr>
-            <w:r>
-              <w:rPr>
-                <w:rFonts w:cs="Times New Roman"/>
-                <w:szCs w:val="24"/>
-                <w:lang w:val="id-ID"/>
-              </w:rPr>
-              <w:t>Admin mengelola tipe soal yang berguna untuk pembeda jenis soal serta memudahkan pemasukan soal</w:t>
-            </w:r>
-          </w:p>
-        </w:tc>
-      </w:tr>
-      <w:tr>
-        <w:trPr>
-          <w:cnfStyle w:val="000000100000" w:firstRow="0" w:lastRow="0" w:firstColumn="0" w:lastColumn="0" w:oddVBand="0" w:evenVBand="0" w:oddHBand="1" w:evenHBand="0" w:firstRowFirstColumn="0" w:firstRowLastColumn="0" w:lastRowFirstColumn="0" w:lastRowLastColumn="0"/>
-        </w:trPr>
-        <w:tc>
-          <w:tcPr>
-            <w:cnfStyle w:val="001000000000" w:firstRow="0" w:lastRow="0" w:firstColumn="1" w:lastColumn="0" w:oddVBand="0" w:evenVBand="0" w:oddHBand="0" w:evenHBand="0" w:firstRowFirstColumn="0" w:firstRowLastColumn="0" w:lastRowFirstColumn="0" w:lastRowLastColumn="0"/>
-            <w:tcW w:w="567" w:type="dxa"/>
-          </w:tcPr>
-          <w:p>
-            <w:pPr>
-              <w:spacing w:line="360" w:lineRule="auto"/>
-              <w:rPr>
-                <w:rFonts w:cs="Times New Roman"/>
-                <w:szCs w:val="24"/>
-                <w:lang w:val="id-ID"/>
-              </w:rPr>
-            </w:pPr>
-            <w:r>
-              <w:rPr>
-                <w:rFonts w:cs="Times New Roman"/>
-                <w:szCs w:val="24"/>
-                <w:lang w:val="id-ID"/>
-              </w:rPr>
-              <w:t>5</w:t>
-            </w:r>
-          </w:p>
-        </w:tc>
-        <w:tc>
-          <w:tcPr>
-            <w:tcW w:w="2211" w:type="dxa"/>
-          </w:tcPr>
-          <w:p>
-            <w:pPr>
-              <w:spacing w:line="360" w:lineRule="auto"/>
-              <w:cnfStyle w:val="000000100000" w:firstRow="0" w:lastRow="0" w:firstColumn="0" w:lastColumn="0" w:oddVBand="0" w:evenVBand="0" w:oddHBand="1" w:evenHBand="0" w:firstRowFirstColumn="0" w:firstRowLastColumn="0" w:lastRowFirstColumn="0" w:lastRowLastColumn="0"/>
-              <w:rPr>
-                <w:rFonts w:eastAsiaTheme="minorHAnsi" w:cs="Times New Roman"/>
-                <w:color w:val="000000"/>
-                <w:szCs w:val="24"/>
-                <w:lang w:val="id-ID" w:eastAsia="en-US"/>
-              </w:rPr>
-            </w:pPr>
-            <w:r>
-              <w:rPr>
-                <w:rFonts w:eastAsiaTheme="minorHAnsi" w:cs="Times New Roman"/>
-                <w:color w:val="000000"/>
-                <w:szCs w:val="24"/>
-                <w:lang w:val="id-ID" w:eastAsia="en-US"/>
-              </w:rPr>
-              <w:t>Mengelola paket soal</w:t>
-            </w:r>
-          </w:p>
-        </w:tc>
-        <w:tc>
-          <w:tcPr>
-            <w:tcW w:w="4451" w:type="dxa"/>
-          </w:tcPr>
-          <w:p>
-            <w:pPr>
-              <w:spacing w:line="360" w:lineRule="auto"/>
-              <w:jc w:val="both"/>
-              <w:cnfStyle w:val="000000100000" w:firstRow="0" w:lastRow="0" w:firstColumn="0" w:lastColumn="0" w:oddVBand="0" w:evenVBand="0" w:oddHBand="1" w:evenHBand="0" w:firstRowFirstColumn="0" w:firstRowLastColumn="0" w:lastRowFirstColumn="0" w:lastRowLastColumn="0"/>
-              <w:rPr>
-                <w:rFonts w:cs="Times New Roman"/>
-                <w:szCs w:val="24"/>
-                <w:lang w:val="id-ID"/>
-              </w:rPr>
-            </w:pPr>
-            <w:r>
-              <w:rPr>
-                <w:rFonts w:cs="Times New Roman"/>
-                <w:szCs w:val="24"/>
-                <w:lang w:val="id-ID"/>
-              </w:rPr>
-              <w:t xml:space="preserve">Admin mengelola paket soal yang didalamnya terdapat soal, user akan mengerjakan soal sesuai paket yang dipilih sehingga memudahkan pengerjaan </w:t>
-            </w:r>
-            <w:r>
-              <w:rPr>
-                <w:rFonts w:cs="Times New Roman"/>
-                <w:i/>
-                <w:iCs/>
-                <w:szCs w:val="24"/>
-                <w:lang w:val="id-ID"/>
-              </w:rPr>
-              <w:t>tryout</w:t>
-            </w:r>
-          </w:p>
-        </w:tc>
-      </w:tr>
-      <w:tr>
-        <w:tc>
-          <w:tcPr>
-            <w:cnfStyle w:val="001000000000" w:firstRow="0" w:lastRow="0" w:firstColumn="1" w:lastColumn="0" w:oddVBand="0" w:evenVBand="0" w:oddHBand="0" w:evenHBand="0" w:firstRowFirstColumn="0" w:firstRowLastColumn="0" w:lastRowFirstColumn="0" w:lastRowLastColumn="0"/>
-            <w:tcW w:w="567" w:type="dxa"/>
-          </w:tcPr>
-          <w:p>
-            <w:pPr>
-              <w:spacing w:line="360" w:lineRule="auto"/>
-              <w:rPr>
-                <w:rFonts w:cs="Times New Roman"/>
-                <w:szCs w:val="24"/>
-                <w:lang w:val="id-ID"/>
-              </w:rPr>
-            </w:pPr>
-            <w:r>
-              <w:rPr>
-                <w:rFonts w:cs="Times New Roman"/>
-                <w:szCs w:val="24"/>
-                <w:lang w:val="id-ID"/>
-              </w:rPr>
-              <w:t>6</w:t>
-            </w:r>
-          </w:p>
-        </w:tc>
-        <w:tc>
-          <w:tcPr>
-            <w:tcW w:w="2211" w:type="dxa"/>
-          </w:tcPr>
-          <w:p>
-            <w:pPr>
-              <w:spacing w:line="360" w:lineRule="auto"/>
-              <w:jc w:val="both"/>
-              <w:cnfStyle w:val="000000000000" w:firstRow="0" w:lastRow="0" w:firstColumn="0" w:lastColumn="0" w:oddVBand="0" w:evenVBand="0" w:oddHBand="0" w:evenHBand="0" w:firstRowFirstColumn="0" w:firstRowLastColumn="0" w:lastRowFirstColumn="0" w:lastRowLastColumn="0"/>
-              <w:rPr>
-                <w:rFonts w:eastAsiaTheme="minorHAnsi" w:cs="Times New Roman"/>
-                <w:color w:val="000000"/>
-                <w:szCs w:val="24"/>
-                <w:lang w:val="id-ID" w:eastAsia="en-US"/>
-              </w:rPr>
-            </w:pPr>
-            <w:r>
-              <w:rPr>
-                <w:rFonts w:eastAsiaTheme="minorHAnsi" w:cs="Times New Roman"/>
-                <w:color w:val="000000"/>
-                <w:szCs w:val="24"/>
-                <w:lang w:val="id-ID" w:eastAsia="en-US"/>
-              </w:rPr>
-              <w:t xml:space="preserve">Mengelola soal </w:t>
-            </w:r>
-            <w:r>
-              <w:rPr>
-                <w:rFonts w:eastAsiaTheme="minorHAnsi" w:cs="Times New Roman"/>
-                <w:i/>
-                <w:iCs/>
-                <w:color w:val="000000"/>
-                <w:szCs w:val="24"/>
-                <w:lang w:val="id-ID" w:eastAsia="en-US"/>
-              </w:rPr>
-              <w:t>try out</w:t>
-            </w:r>
-          </w:p>
-        </w:tc>
-        <w:tc>
-          <w:tcPr>
-            <w:tcW w:w="4451" w:type="dxa"/>
-          </w:tcPr>
-          <w:p>
-            <w:pPr>
-              <w:spacing w:line="360" w:lineRule="auto"/>
-              <w:jc w:val="both"/>
-              <w:cnfStyle w:val="000000000000" w:firstRow="0" w:lastRow="0" w:firstColumn="0" w:lastColumn="0" w:oddVBand="0" w:evenVBand="0" w:oddHBand="0" w:evenHBand="0" w:firstRowFirstColumn="0" w:firstRowLastColumn="0" w:lastRowFirstColumn="0" w:lastRowLastColumn="0"/>
-              <w:rPr>
-                <w:rFonts w:cs="Times New Roman"/>
-                <w:szCs w:val="24"/>
-                <w:lang w:val="id-ID"/>
-              </w:rPr>
-            </w:pPr>
-            <w:r>
-              <w:rPr>
-                <w:rFonts w:cs="Times New Roman"/>
-                <w:szCs w:val="24"/>
-                <w:lang w:val="id-ID"/>
-              </w:rPr>
-              <w:t xml:space="preserve">Admin mengelola soal </w:t>
-            </w:r>
-            <w:r>
-              <w:rPr>
-                <w:rFonts w:cs="Times New Roman"/>
-                <w:i/>
-                <w:iCs/>
-                <w:szCs w:val="24"/>
-                <w:lang w:val="id-ID"/>
-              </w:rPr>
-              <w:t>tryout</w:t>
-            </w:r>
-            <w:r>
-              <w:rPr>
-                <w:rFonts w:cs="Times New Roman"/>
-                <w:szCs w:val="24"/>
-                <w:lang w:val="id-ID"/>
-              </w:rPr>
-              <w:t xml:space="preserve"> </w:t>
-            </w:r>
-            <w:r>
-              <w:rPr>
-                <w:rFonts w:cs="Times New Roman"/>
-                <w:szCs w:val="24"/>
-                <w:lang w:val="id-ID"/>
-              </w:rPr>
-              <w:t>yang terdapat pada paket soal</w:t>
-            </w:r>
-          </w:p>
-        </w:tc>
-      </w:tr>
-      <w:tr>
-        <w:trPr>
-          <w:cnfStyle w:val="000000100000" w:firstRow="0" w:lastRow="0" w:firstColumn="0" w:lastColumn="0" w:oddVBand="0" w:evenVBand="0" w:oddHBand="1" w:evenHBand="0" w:firstRowFirstColumn="0" w:firstRowLastColumn="0" w:lastRowFirstColumn="0" w:lastRowLastColumn="0"/>
-        </w:trPr>
-        <w:tc>
-          <w:tcPr>
-            <w:cnfStyle w:val="001000000000" w:firstRow="0" w:lastRow="0" w:firstColumn="1" w:lastColumn="0" w:oddVBand="0" w:evenVBand="0" w:oddHBand="0" w:evenHBand="0" w:firstRowFirstColumn="0" w:firstRowLastColumn="0" w:lastRowFirstColumn="0" w:lastRowLastColumn="0"/>
-            <w:tcW w:w="567" w:type="dxa"/>
-          </w:tcPr>
-          <w:p>
-            <w:pPr>
-              <w:spacing w:line="360" w:lineRule="auto"/>
-              <w:rPr>
-                <w:rFonts w:cs="Times New Roman"/>
-                <w:szCs w:val="24"/>
-                <w:lang w:val="id-ID"/>
-              </w:rPr>
-            </w:pPr>
-            <w:r>
-              <w:rPr>
-                <w:rFonts w:cs="Times New Roman"/>
-                <w:szCs w:val="24"/>
-                <w:lang w:val="id-ID"/>
-              </w:rPr>
-              <w:t>7</w:t>
-            </w:r>
-          </w:p>
-        </w:tc>
-        <w:tc>
-          <w:tcPr>
-            <w:tcW w:w="2211" w:type="dxa"/>
-          </w:tcPr>
-          <w:p>
-            <w:pPr>
-              <w:spacing w:line="360" w:lineRule="auto"/>
-              <w:jc w:val="both"/>
-              <w:cnfStyle w:val="000000100000" w:firstRow="0" w:lastRow="0" w:firstColumn="0" w:lastColumn="0" w:oddVBand="0" w:evenVBand="0" w:oddHBand="1" w:evenHBand="0" w:firstRowFirstColumn="0" w:firstRowLastColumn="0" w:lastRowFirstColumn="0" w:lastRowLastColumn="0"/>
-              <w:rPr>
-                <w:rFonts w:eastAsiaTheme="minorHAnsi" w:cs="Times New Roman"/>
-                <w:color w:val="000000"/>
-                <w:szCs w:val="24"/>
-                <w:lang w:val="id-ID" w:eastAsia="en-US"/>
-              </w:rPr>
-            </w:pPr>
-            <w:r>
-              <w:rPr>
-                <w:rFonts w:eastAsiaTheme="minorHAnsi" w:cs="Times New Roman"/>
-                <w:color w:val="000000"/>
-                <w:szCs w:val="24"/>
-                <w:lang w:val="id-ID" w:eastAsia="en-US"/>
-              </w:rPr>
-              <w:t>Mengelola materi CPNS</w:t>
-            </w:r>
-          </w:p>
-        </w:tc>
-        <w:tc>
-          <w:tcPr>
-            <w:tcW w:w="4451" w:type="dxa"/>
-          </w:tcPr>
-          <w:p>
-            <w:pPr>
-              <w:spacing w:line="360" w:lineRule="auto"/>
-              <w:jc w:val="both"/>
-              <w:cnfStyle w:val="000000100000" w:firstRow="0" w:lastRow="0" w:firstColumn="0" w:lastColumn="0" w:oddVBand="0" w:evenVBand="0" w:oddHBand="1" w:evenHBand="0" w:firstRowFirstColumn="0" w:firstRowLastColumn="0" w:lastRowFirstColumn="0" w:lastRowLastColumn="0"/>
-              <w:rPr>
-                <w:rFonts w:cs="Times New Roman"/>
-                <w:szCs w:val="24"/>
-                <w:lang w:val="id-ID"/>
-              </w:rPr>
-            </w:pPr>
-            <w:r>
-              <w:rPr>
-                <w:rFonts w:cs="Times New Roman"/>
-                <w:szCs w:val="24"/>
-                <w:lang w:val="id-ID"/>
-              </w:rPr>
-              <w:t xml:space="preserve">Admin juga mengelola materi guna memberikan </w:t>
-            </w:r>
-            <w:r>
-              <w:rPr>
-                <w:rFonts w:cs="Times New Roman"/>
-                <w:szCs w:val="24"/>
-                <w:lang w:val="id-ID"/>
-              </w:rPr>
-              <w:t>materi</w:t>
-            </w:r>
-            <w:r>
-              <w:rPr>
-                <w:rFonts w:cs="Times New Roman"/>
-                <w:szCs w:val="24"/>
-                <w:lang w:val="id-ID"/>
-              </w:rPr>
-              <w:t xml:space="preserve"> kepada user</w:t>
-            </w:r>
-          </w:p>
-        </w:tc>
-      </w:tr>
-      <w:tr>
-        <w:tc>
-          <w:tcPr>
-            <w:cnfStyle w:val="001000000000" w:firstRow="0" w:lastRow="0" w:firstColumn="1" w:lastColumn="0" w:oddVBand="0" w:evenVBand="0" w:oddHBand="0" w:evenHBand="0" w:firstRowFirstColumn="0" w:firstRowLastColumn="0" w:lastRowFirstColumn="0" w:lastRowLastColumn="0"/>
-            <w:tcW w:w="567" w:type="dxa"/>
-          </w:tcPr>
-          <w:p>
-            <w:pPr>
-              <w:spacing w:line="360" w:lineRule="auto"/>
-              <w:rPr>
-                <w:rFonts w:cs="Times New Roman"/>
-                <w:szCs w:val="24"/>
-                <w:lang w:val="id-ID"/>
-              </w:rPr>
-            </w:pPr>
-            <w:r>
-              <w:rPr>
-                <w:rFonts w:cs="Times New Roman"/>
-                <w:szCs w:val="24"/>
-                <w:lang w:val="id-ID"/>
-              </w:rPr>
-              <w:t>8</w:t>
-            </w:r>
-          </w:p>
-        </w:tc>
-        <w:tc>
-          <w:tcPr>
-            <w:tcW w:w="2211" w:type="dxa"/>
-          </w:tcPr>
-          <w:p>
-            <w:pPr>
-              <w:spacing w:line="360" w:lineRule="auto"/>
-              <w:jc w:val="both"/>
-              <w:cnfStyle w:val="000000000000" w:firstRow="0" w:lastRow="0" w:firstColumn="0" w:lastColumn="0" w:oddVBand="0" w:evenVBand="0" w:oddHBand="0" w:evenHBand="0" w:firstRowFirstColumn="0" w:firstRowLastColumn="0" w:lastRowFirstColumn="0" w:lastRowLastColumn="0"/>
-              <w:rPr>
-                <w:rFonts w:eastAsiaTheme="minorHAnsi" w:cs="Times New Roman"/>
-                <w:color w:val="000000"/>
-                <w:szCs w:val="24"/>
-                <w:lang w:val="id-ID" w:eastAsia="en-US"/>
-              </w:rPr>
-            </w:pPr>
-            <w:r>
-              <w:rPr>
-                <w:rFonts w:eastAsiaTheme="minorHAnsi" w:cs="Times New Roman"/>
-                <w:color w:val="000000"/>
-                <w:szCs w:val="24"/>
-                <w:lang w:val="id-ID" w:eastAsia="en-US"/>
-              </w:rPr>
-              <w:t>Mengelola informasi CPNS</w:t>
-            </w:r>
-          </w:p>
-        </w:tc>
-        <w:tc>
-          <w:tcPr>
-            <w:tcW w:w="4451" w:type="dxa"/>
-          </w:tcPr>
-          <w:p>
-            <w:pPr>
-              <w:spacing w:line="360" w:lineRule="auto"/>
-              <w:jc w:val="both"/>
-              <w:cnfStyle w:val="000000000000" w:firstRow="0" w:lastRow="0" w:firstColumn="0" w:lastColumn="0" w:oddVBand="0" w:evenVBand="0" w:oddHBand="0" w:evenHBand="0" w:firstRowFirstColumn="0" w:firstRowLastColumn="0" w:lastRowFirstColumn="0" w:lastRowLastColumn="0"/>
-              <w:rPr>
-                <w:rFonts w:cs="Times New Roman"/>
-                <w:szCs w:val="24"/>
-                <w:lang w:val="id-ID"/>
-              </w:rPr>
-            </w:pPr>
-            <w:r>
-              <w:rPr>
-                <w:rFonts w:cs="Times New Roman"/>
-                <w:szCs w:val="24"/>
-                <w:lang w:val="id-ID"/>
-              </w:rPr>
-              <w:t>Admin mengelola informasi seputar CPNS yang bersangkutan dengan tanggal penting CPNS serta informasi lainny</w:t>
-            </w:r>
-            <w:r>
-              <w:rPr>
-                <w:rFonts w:cs="Times New Roman"/>
-                <w:szCs w:val="24"/>
-                <w:lang w:val="id-ID"/>
-              </w:rPr>
-              <w:t>a</w:t>
-            </w:r>
-          </w:p>
-        </w:tc>
-      </w:tr>
-    </w:tbl>
-    <w:p>
-      <w:pPr>
-        <w:rPr>
-          <w:lang w:val="id-ID"/>
-        </w:rPr>
-      </w:pPr>
+        <w:t xml:space="preserve"> memiliki tugas yang berbeda, user dapat mengerjakan tryout, melihat jawaban hasil tryout dan melihat materi serta informasi seputar CPNS, sedangkan admin memiliki tugas untuk mengelola soal yang akan dikerjakan oleh user dan mengelola materi serta informasi yang akan di sajikan kepada user. </w:t>
+      </w:r>
     </w:p>
     <w:p>
       <w:pPr>
@@ -36582,16 +35464,7 @@
           <w:szCs w:val="24"/>
           <w:lang w:val="id-ID"/>
         </w:rPr>
-        <w:t xml:space="preserve"> statistik user. Adapun </w:t>
-      </w:r>
-      <w:r>
-        <w:rPr>
-          <w:rFonts w:cs="Times New Roman"/>
-          <w:szCs w:val="24"/>
-          <w:lang w:val="id-ID"/>
-        </w:rPr>
-        <w:lastRenderedPageBreak/>
-        <w:t xml:space="preserve">tampilan yang dapat diakses tanpa auntentikasi seperti halaman </w:t>
+        <w:t xml:space="preserve"> statistik user. Adapun tampilan yang dapat diakses tanpa auntentikasi seperti halaman </w:t>
       </w:r>
       <w:r>
         <w:rPr>
@@ -36659,6 +35532,7 @@
           <w:szCs w:val="24"/>
           <w:lang w:val="id-ID"/>
         </w:rPr>
+        <w:lastRenderedPageBreak/>
         <w:t xml:space="preserve">Spesifikasi  fungsional sistem, yakni aplikasi dapat diakses secara </w:t>
       </w:r>
       <w:r>
@@ -36712,8 +35586,6 @@
         </w:rPr>
         <w:t xml:space="preserve"> a</w:t>
       </w:r>
-      <w:bookmarkStart w:id="140" w:name="_GoBack"/>
-      <w:bookmarkEnd w:id="140"/>
       <w:r>
         <w:rPr>
           <w:rFonts w:cs="Times New Roman"/>
@@ -37654,7 +36526,13 @@
         <w:pStyle w:val="tabel0"/>
       </w:pPr>
       <w:r>
-        <w:t>Tabel 4.2 Identifikasi Aktor</w:t>
+        <w:t>Tabel 4.</w:t>
+      </w:r>
+      <w:r>
+        <w:t>1</w:t>
+      </w:r>
+      <w:r>
+        <w:t xml:space="preserve"> Identifikasi Aktor</w:t>
       </w:r>
     </w:p>
     <w:tbl>
@@ -37960,7 +36838,13 @@
         <w:rPr>
           <w:lang w:val="id-ID"/>
         </w:rPr>
-        <w:t xml:space="preserve"> soal CPNS dapat dilihat pada tabel 4.3</w:t>
+        <w:t xml:space="preserve"> soal CPNS dapat dilihat pada tabel 4.</w:t>
+      </w:r>
+      <w:r>
+        <w:rPr>
+          <w:lang w:val="id-ID"/>
+        </w:rPr>
+        <w:t>2</w:t>
       </w:r>
     </w:p>
     <w:p>
@@ -37968,7 +36852,13 @@
         <w:pStyle w:val="tabel0"/>
       </w:pPr>
       <w:r>
-        <w:t xml:space="preserve">Tabel 4.3 Identifikasi </w:t>
+        <w:t>Tabel 4.</w:t>
+      </w:r>
+      <w:r>
+        <w:t>2</w:t>
+      </w:r>
+      <w:r>
+        <w:t xml:space="preserve"> Identifikasi </w:t>
       </w:r>
       <w:r>
         <w:rPr>
@@ -38814,9 +37704,9 @@
       <w:r>
         <w:object w:dxaOrig="11281" w:dyaOrig="6301" w14:anchorId="44A39BC9">
           <v:shape id="_x0000_i1029" type="#_x0000_t75" style="width:360.75pt;height:201.75pt" o:ole="">
-            <v:imagedata r:id="rId34" o:title=""/>
+            <v:imagedata r:id="rId32" o:title=""/>
           </v:shape>
-          <o:OLEObject Type="Embed" ProgID="Visio.Drawing.15" ShapeID="_x0000_i1029" DrawAspect="Content" ObjectID="_1652280181" r:id="rId35"/>
+          <o:OLEObject Type="Embed" ProgID="Visio.Drawing.15" ShapeID="_x0000_i1029" DrawAspect="Content" ObjectID="_1652367791" r:id="rId33"/>
         </w:object>
       </w:r>
     </w:p>
@@ -38825,10 +37715,16 @@
         <w:pStyle w:val="Gambar0"/>
         <w:ind w:left="720"/>
       </w:pPr>
-      <w:bookmarkStart w:id="141" w:name="_Toc13713873"/>
-      <w:bookmarkStart w:id="142" w:name="_Toc16841994"/>
-      <w:r>
-        <w:t xml:space="preserve">Gambar 4.2 </w:t>
+      <w:bookmarkStart w:id="140" w:name="_Toc13713873"/>
+      <w:bookmarkStart w:id="141" w:name="_Toc16841994"/>
+      <w:r>
+        <w:t>Gambar 4.</w:t>
+      </w:r>
+      <w:r>
+        <w:t>1</w:t>
+      </w:r>
+      <w:r>
+        <w:t xml:space="preserve"> </w:t>
       </w:r>
       <w:r>
         <w:rPr>
@@ -38839,8 +37735,8 @@
       <w:r>
         <w:t xml:space="preserve"> Diagram</w:t>
       </w:r>
+      <w:bookmarkEnd w:id="140"/>
       <w:bookmarkEnd w:id="141"/>
-      <w:bookmarkEnd w:id="142"/>
     </w:p>
     <w:p>
       <w:pPr>
@@ -38989,7 +37885,13 @@
         <w:rPr>
           <w:lang w:val="id-ID"/>
         </w:rPr>
-        <w:t xml:space="preserve"> yang digunakan untuk mengakses aplikasi dari sisi aktor dan reaksi sistem pada tabel 4.4</w:t>
+        <w:t xml:space="preserve"> yang digunakan untuk mengakses aplikasi dari sisi aktor dan reaksi sistem pada tabel 4.</w:t>
+      </w:r>
+      <w:r>
+        <w:rPr>
+          <w:lang w:val="id-ID"/>
+        </w:rPr>
+        <w:t>3</w:t>
       </w:r>
     </w:p>
     <w:p>
@@ -38997,7 +37899,13 @@
         <w:pStyle w:val="tabel0"/>
       </w:pPr>
       <w:r>
-        <w:t xml:space="preserve">Tabel 4.4 Skenario </w:t>
+        <w:t>Tabel 4.</w:t>
+      </w:r>
+      <w:r>
+        <w:t>3</w:t>
+      </w:r>
+      <w:r>
+        <w:t xml:space="preserve"> Skenario </w:t>
       </w:r>
       <w:r>
         <w:rPr>
@@ -39402,7 +38310,13 @@
         <w:rPr>
           <w:lang w:val="id-ID"/>
         </w:rPr>
-        <w:t xml:space="preserve"> registrasi, alur registrasi yang dilakukan oleh user guna mendapatkan akses aplikasi dijelaskan pada tabel 4.5</w:t>
+        <w:t xml:space="preserve"> registrasi, alur registrasi yang dilakukan oleh user guna mendapatkan akses aplikasi dijelaskan pada tabel 4.</w:t>
+      </w:r>
+      <w:r>
+        <w:rPr>
+          <w:lang w:val="id-ID"/>
+        </w:rPr>
+        <w:t>4</w:t>
       </w:r>
     </w:p>
     <w:p>
@@ -39414,7 +38328,7 @@
         <w:t>Tabel 4.</w:t>
       </w:r>
       <w:r>
-        <w:t>5</w:t>
+        <w:t>4</w:t>
       </w:r>
       <w:r>
         <w:t xml:space="preserve"> Skenario </w:t>
@@ -39744,7 +38658,7 @@
         <w:t>Tabel 4.</w:t>
       </w:r>
       <w:r>
-        <w:t>6</w:t>
+        <w:t>5</w:t>
       </w:r>
       <w:r>
         <w:t xml:space="preserve"> Skenario </w:t>
@@ -40386,7 +39300,7 @@
         <w:rPr>
           <w:lang w:val="id-ID"/>
         </w:rPr>
-        <w:t>7</w:t>
+        <w:t>6</w:t>
       </w:r>
     </w:p>
     <w:p>
@@ -40398,7 +39312,7 @@
         <w:t>Tabel 4.</w:t>
       </w:r>
       <w:r>
-        <w:t>7</w:t>
+        <w:t>6</w:t>
       </w:r>
       <w:r>
         <w:t xml:space="preserve"> Skenario </w:t>
@@ -41151,7 +40065,13 @@
         <w:rPr>
           <w:lang w:val="id-ID"/>
         </w:rPr>
-        <w:t>oleh user seperti yang dijelaskan pada tabel 4.8</w:t>
+        <w:t>oleh user seperti yang dijelaskan pada tabel 4.</w:t>
+      </w:r>
+      <w:r>
+        <w:rPr>
+          <w:lang w:val="id-ID"/>
+        </w:rPr>
+        <w:t>7</w:t>
       </w:r>
     </w:p>
     <w:p>
@@ -41163,7 +40083,7 @@
         <w:t>Tabel 4.</w:t>
       </w:r>
       <w:r>
-        <w:t>8</w:t>
+        <w:t>7</w:t>
       </w:r>
       <w:r>
         <w:t xml:space="preserve"> Skenario </w:t>
@@ -41877,7 +40797,7 @@
         <w:rPr>
           <w:lang w:val="id-ID"/>
         </w:rPr>
-        <w:t>9</w:t>
+        <w:t>8</w:t>
       </w:r>
     </w:p>
     <w:p>
@@ -41889,7 +40809,7 @@
         <w:t>Tabel 4.</w:t>
       </w:r>
       <w:r>
-        <w:t>9</w:t>
+        <w:t>8</w:t>
       </w:r>
       <w:r>
         <w:t xml:space="preserve"> Skenario </w:t>
@@ -42589,7 +41509,13 @@
         <w:rPr>
           <w:lang w:val="id-ID"/>
         </w:rPr>
-        <w:t xml:space="preserve"> pengelolaan materi, pengelolaan materi digunakan untuk memeberikan wawasan mengenai materi CPNS seperti dijelaskan pada tabel 4.10</w:t>
+        <w:t xml:space="preserve"> pengelolaan materi, pengelolaan materi digunakan untuk memeberikan wawasan mengenai materi CPNS seperti dijelaskan pada tabel 4.</w:t>
+      </w:r>
+      <w:r>
+        <w:rPr>
+          <w:lang w:val="id-ID"/>
+        </w:rPr>
+        <w:t>9</w:t>
       </w:r>
     </w:p>
     <w:p>
@@ -42598,7 +41524,13 @@
         <w:ind w:firstLine="720"/>
       </w:pPr>
       <w:r>
-        <w:t xml:space="preserve">Tabel 4.10 Skenario </w:t>
+        <w:t>Tabel 4.</w:t>
+      </w:r>
+      <w:r>
+        <w:t>9</w:t>
+      </w:r>
+      <w:r>
+        <w:t xml:space="preserve"> Skenario </w:t>
       </w:r>
       <w:r>
         <w:rPr>
@@ -43219,7 +42151,13 @@
         <w:rPr>
           <w:lang w:val="id-ID"/>
         </w:rPr>
-        <w:t>.11</w:t>
+        <w:t>.1</w:t>
+      </w:r>
+      <w:r>
+        <w:rPr>
+          <w:lang w:val="id-ID"/>
+        </w:rPr>
+        <w:t>0</w:t>
       </w:r>
     </w:p>
     <w:p>
@@ -43231,7 +42169,13 @@
         </w:rPr>
       </w:pPr>
       <w:r>
-        <w:t xml:space="preserve">Tabel 4.11 Skenario </w:t>
+        <w:t>Tabel 4.1</w:t>
+      </w:r>
+      <w:r>
+        <w:t>0</w:t>
+      </w:r>
+      <w:r>
+        <w:t xml:space="preserve"> Skenario </w:t>
       </w:r>
       <w:r>
         <w:rPr>
@@ -43965,7 +42909,19 @@
         <w:rPr>
           <w:lang w:val="id-ID"/>
         </w:rPr>
-        <w:t xml:space="preserve"> 4.3:</w:t>
+        <w:t xml:space="preserve"> 4.</w:t>
+      </w:r>
+      <w:r>
+        <w:rPr>
+          <w:lang w:val="id-ID"/>
+        </w:rPr>
+        <w:t>2</w:t>
+      </w:r>
+      <w:r>
+        <w:rPr>
+          <w:lang w:val="id-ID"/>
+        </w:rPr>
+        <w:t>:</w:t>
       </w:r>
     </w:p>
     <w:p>
@@ -43978,9 +42934,9 @@
       <w:r>
         <w:object w:dxaOrig="2866" w:dyaOrig="7275" w14:anchorId="4C98DF93">
           <v:shape id="_x0000_i1030" type="#_x0000_t75" style="width:93.75pt;height:234pt" o:ole="">
-            <v:imagedata r:id="rId36" o:title=""/>
+            <v:imagedata r:id="rId34" o:title=""/>
           </v:shape>
-          <o:OLEObject Type="Embed" ProgID="Visio.Drawing.15" ShapeID="_x0000_i1030" DrawAspect="Content" ObjectID="_1652280182" r:id="rId37"/>
+          <o:OLEObject Type="Embed" ProgID="Visio.Drawing.15" ShapeID="_x0000_i1030" DrawAspect="Content" ObjectID="_1652367792" r:id="rId35"/>
         </w:object>
       </w:r>
     </w:p>
@@ -43993,7 +42949,13 @@
         </w:rPr>
       </w:pPr>
       <w:r>
-        <w:t xml:space="preserve">Gambar 4.3 </w:t>
+        <w:t>Gambar 4.</w:t>
+      </w:r>
+      <w:r>
+        <w:t>2</w:t>
+      </w:r>
+      <w:r>
+        <w:t xml:space="preserve"> </w:t>
       </w:r>
       <w:r>
         <w:rPr>
@@ -44069,7 +43031,23 @@
           <w:szCs w:val="24"/>
           <w:lang w:bidi="en-US"/>
         </w:rPr>
-        <w:t>dapat dilihat pada Gambar 4.4.</w:t>
+        <w:t>dapat dilihat pada Gambar 4.</w:t>
+      </w:r>
+      <w:r>
+        <w:rPr>
+          <w:rFonts w:cs="Times New Roman"/>
+          <w:szCs w:val="24"/>
+          <w:lang w:val="id-ID" w:bidi="en-US"/>
+        </w:rPr>
+        <w:t>3</w:t>
+      </w:r>
+      <w:r>
+        <w:rPr>
+          <w:rFonts w:cs="Times New Roman"/>
+          <w:szCs w:val="24"/>
+          <w:lang w:bidi="en-US"/>
+        </w:rPr>
+        <w:t>.</w:t>
       </w:r>
     </w:p>
     <w:p>
@@ -44081,9 +43059,9 @@
       <w:r>
         <w:object w:dxaOrig="2595" w:dyaOrig="6016" w14:anchorId="1F7E2507">
           <v:shape id="_x0000_i1031" type="#_x0000_t75" style="width:83.25pt;height:192.75pt" o:ole="">
-            <v:imagedata r:id="rId38" o:title=""/>
+            <v:imagedata r:id="rId36" o:title=""/>
           </v:shape>
-          <o:OLEObject Type="Embed" ProgID="Visio.Drawing.15" ShapeID="_x0000_i1031" DrawAspect="Content" ObjectID="_1652280183" r:id="rId39"/>
+          <o:OLEObject Type="Embed" ProgID="Visio.Drawing.15" ShapeID="_x0000_i1031" DrawAspect="Content" ObjectID="_1652367793" r:id="rId37"/>
         </w:object>
       </w:r>
     </w:p>
@@ -44092,7 +43070,13 @@
         <w:pStyle w:val="Gambar0"/>
       </w:pPr>
       <w:r>
-        <w:t xml:space="preserve">Gambar 4.4 </w:t>
+        <w:t>Gambar 4.</w:t>
+      </w:r>
+      <w:r>
+        <w:t>3</w:t>
+      </w:r>
+      <w:r>
+        <w:t xml:space="preserve"> </w:t>
       </w:r>
       <w:r>
         <w:rPr>
@@ -44138,7 +43122,13 @@
         <w:rPr>
           <w:lang w:val="id-ID"/>
         </w:rPr>
-        <w:t xml:space="preserve"> adapun aliran kerja dari aktivitas pengelolaan paket soal dapat dilihat pada gambar 4.5</w:t>
+        <w:t xml:space="preserve"> adapun aliran kerja dari aktivitas pengelolaan paket soal dapat dilihat pada gambar 4.</w:t>
+      </w:r>
+      <w:r>
+        <w:rPr>
+          <w:lang w:val="id-ID"/>
+        </w:rPr>
+        <w:t>4</w:t>
       </w:r>
     </w:p>
     <w:p>
@@ -44150,9 +43140,9 @@
       <w:r>
         <w:object w:dxaOrig="8626" w:dyaOrig="13995" w14:anchorId="6DF86BB6">
           <v:shape id="_x0000_i1032" type="#_x0000_t75" style="width:267.75pt;height:433.5pt" o:ole="">
-            <v:imagedata r:id="rId40" o:title=""/>
+            <v:imagedata r:id="rId38" o:title=""/>
           </v:shape>
-          <o:OLEObject Type="Embed" ProgID="Visio.Drawing.15" ShapeID="_x0000_i1032" DrawAspect="Content" ObjectID="_1652280184" r:id="rId41"/>
+          <o:OLEObject Type="Embed" ProgID="Visio.Drawing.15" ShapeID="_x0000_i1032" DrawAspect="Content" ObjectID="_1652367794" r:id="rId39"/>
         </w:object>
       </w:r>
     </w:p>
@@ -44161,7 +43151,13 @@
         <w:pStyle w:val="Gambar0"/>
       </w:pPr>
       <w:r>
-        <w:t xml:space="preserve">Gambar 4.5 </w:t>
+        <w:t>Gambar 4.</w:t>
+      </w:r>
+      <w:r>
+        <w:t>4</w:t>
+      </w:r>
+      <w:r>
+        <w:t xml:space="preserve"> </w:t>
       </w:r>
       <w:r>
         <w:rPr>
@@ -44243,7 +43239,13 @@
         <w:rPr>
           <w:lang w:val="id-ID"/>
         </w:rPr>
-        <w:t>adapun aliran kerja dari aktivitas pengelolaan tipe soal dapat dilihat pada gambar 4.6</w:t>
+        <w:t>adapun aliran kerja dari aktivitas pengelolaan tipe soal dapat dilihat pada gambar 4.</w:t>
+      </w:r>
+      <w:r>
+        <w:rPr>
+          <w:lang w:val="id-ID"/>
+        </w:rPr>
+        <w:t>5</w:t>
       </w:r>
     </w:p>
     <w:p>
@@ -44255,9 +43257,9 @@
       <w:r>
         <w:object w:dxaOrig="8716" w:dyaOrig="13995" w14:anchorId="34AED9B3">
           <v:shape id="_x0000_i1033" type="#_x0000_t75" style="width:267pt;height:429.75pt" o:ole="">
-            <v:imagedata r:id="rId42" o:title=""/>
+            <v:imagedata r:id="rId40" o:title=""/>
           </v:shape>
-          <o:OLEObject Type="Embed" ProgID="Visio.Drawing.15" ShapeID="_x0000_i1033" DrawAspect="Content" ObjectID="_1652280185" r:id="rId43"/>
+          <o:OLEObject Type="Embed" ProgID="Visio.Drawing.15" ShapeID="_x0000_i1033" DrawAspect="Content" ObjectID="_1652367795" r:id="rId41"/>
         </w:object>
       </w:r>
     </w:p>
@@ -44266,7 +43268,13 @@
         <w:pStyle w:val="Gambar0"/>
       </w:pPr>
       <w:r>
-        <w:t xml:space="preserve">Gambar 4.6 </w:t>
+        <w:t>Gambar 4.</w:t>
+      </w:r>
+      <w:r>
+        <w:t>5</w:t>
+      </w:r>
+      <w:r>
+        <w:t xml:space="preserve"> </w:t>
       </w:r>
       <w:r>
         <w:rPr>
@@ -44351,7 +43359,7 @@
         <w:rPr>
           <w:lang w:val="id-ID"/>
         </w:rPr>
-        <w:t>7</w:t>
+        <w:t>6</w:t>
       </w:r>
     </w:p>
     <w:p>
@@ -44363,9 +43371,9 @@
       <w:r>
         <w:object w:dxaOrig="8716" w:dyaOrig="13695" w14:anchorId="367731A4">
           <v:shape id="_x0000_i1034" type="#_x0000_t75" style="width:270pt;height:422.25pt" o:ole="">
-            <v:imagedata r:id="rId44" o:title=""/>
+            <v:imagedata r:id="rId42" o:title=""/>
           </v:shape>
-          <o:OLEObject Type="Embed" ProgID="Visio.Drawing.15" ShapeID="_x0000_i1034" DrawAspect="Content" ObjectID="_1652280186" r:id="rId45"/>
+          <o:OLEObject Type="Embed" ProgID="Visio.Drawing.15" ShapeID="_x0000_i1034" DrawAspect="Content" ObjectID="_1652367796" r:id="rId43"/>
         </w:object>
       </w:r>
     </w:p>
@@ -44374,7 +43382,13 @@
         <w:pStyle w:val="Gambar0"/>
       </w:pPr>
       <w:r>
-        <w:t xml:space="preserve">Gambar 4.7 </w:t>
+        <w:t>Gambar 4.</w:t>
+      </w:r>
+      <w:r>
+        <w:t>6</w:t>
+      </w:r>
+      <w:r>
+        <w:t xml:space="preserve"> </w:t>
       </w:r>
       <w:r>
         <w:rPr>
@@ -44464,7 +43478,7 @@
         <w:rPr>
           <w:lang w:val="id-ID"/>
         </w:rPr>
-        <w:t>8</w:t>
+        <w:t>7</w:t>
       </w:r>
     </w:p>
     <w:p>
@@ -44476,9 +43490,9 @@
       <w:r>
         <w:object w:dxaOrig="8716" w:dyaOrig="13995" w14:anchorId="5B186217">
           <v:shape id="_x0000_i1035" type="#_x0000_t75" style="width:270pt;height:6in" o:ole="">
-            <v:imagedata r:id="rId46" o:title=""/>
+            <v:imagedata r:id="rId44" o:title=""/>
           </v:shape>
-          <o:OLEObject Type="Embed" ProgID="Visio.Drawing.15" ShapeID="_x0000_i1035" DrawAspect="Content" ObjectID="_1652280187" r:id="rId47"/>
+          <o:OLEObject Type="Embed" ProgID="Visio.Drawing.15" ShapeID="_x0000_i1035" DrawAspect="Content" ObjectID="_1652367797" r:id="rId45"/>
         </w:object>
       </w:r>
     </w:p>
@@ -44487,7 +43501,13 @@
         <w:pStyle w:val="Gambar0"/>
       </w:pPr>
       <w:r>
-        <w:t xml:space="preserve">Gambar 4.8 </w:t>
+        <w:t>Gambar 4.</w:t>
+      </w:r>
+      <w:r>
+        <w:t>7</w:t>
+      </w:r>
+      <w:r>
+        <w:t xml:space="preserve"> </w:t>
       </w:r>
       <w:r>
         <w:rPr>
@@ -44587,7 +43607,7 @@
         <w:rPr>
           <w:lang w:val="id-ID"/>
         </w:rPr>
-        <w:t>9</w:t>
+        <w:t>8</w:t>
       </w:r>
     </w:p>
     <w:p>
@@ -44599,9 +43619,9 @@
       <w:r>
         <w:object w:dxaOrig="8716" w:dyaOrig="13995" w14:anchorId="53903ED6">
           <v:shape id="_x0000_i1036" type="#_x0000_t75" style="width:265.5pt;height:426.75pt" o:ole="">
-            <v:imagedata r:id="rId48" o:title=""/>
+            <v:imagedata r:id="rId46" o:title=""/>
           </v:shape>
-          <o:OLEObject Type="Embed" ProgID="Visio.Drawing.15" ShapeID="_x0000_i1036" DrawAspect="Content" ObjectID="_1652280188" r:id="rId49"/>
+          <o:OLEObject Type="Embed" ProgID="Visio.Drawing.15" ShapeID="_x0000_i1036" DrawAspect="Content" ObjectID="_1652367798" r:id="rId47"/>
         </w:object>
       </w:r>
     </w:p>
@@ -44610,7 +43630,13 @@
         <w:pStyle w:val="Gambar0"/>
       </w:pPr>
       <w:r>
-        <w:t xml:space="preserve">Gambar 4.9 </w:t>
+        <w:t>Gambar 4.</w:t>
+      </w:r>
+      <w:r>
+        <w:t>8</w:t>
+      </w:r>
+      <w:r>
+        <w:t xml:space="preserve"> </w:t>
       </w:r>
       <w:r>
         <w:rPr>
@@ -44758,7 +43784,7 @@
         <w:rPr>
           <w:lang w:val="id-ID"/>
         </w:rPr>
-        <w:t>10</w:t>
+        <w:t>9</w:t>
       </w:r>
     </w:p>
     <w:p>
@@ -44773,9 +43799,9 @@
       <w:r>
         <w:object w:dxaOrig="2595" w:dyaOrig="8836" w14:anchorId="71AB1392">
           <v:shape id="_x0000_i1037" type="#_x0000_t75" style="width:86.25pt;height:295.5pt" o:ole="">
-            <v:imagedata r:id="rId50" o:title=""/>
+            <v:imagedata r:id="rId48" o:title=""/>
           </v:shape>
-          <o:OLEObject Type="Embed" ProgID="Visio.Drawing.15" ShapeID="_x0000_i1037" DrawAspect="Content" ObjectID="_1652280189" r:id="rId51"/>
+          <o:OLEObject Type="Embed" ProgID="Visio.Drawing.15" ShapeID="_x0000_i1037" DrawAspect="Content" ObjectID="_1652367799" r:id="rId49"/>
         </w:object>
       </w:r>
     </w:p>
@@ -44787,7 +43813,13 @@
         </w:rPr>
       </w:pPr>
       <w:r>
-        <w:t xml:space="preserve">Gambar 4.10 </w:t>
+        <w:t>Gambar 4.</w:t>
+      </w:r>
+      <w:r>
+        <w:t>9</w:t>
+      </w:r>
+      <w:r>
+        <w:t xml:space="preserve"> </w:t>
       </w:r>
       <w:r>
         <w:rPr>
@@ -45072,7 +44104,13 @@
         <w:rPr>
           <w:lang w:val="id-ID"/>
         </w:rPr>
-        <w:t xml:space="preserve"> dapat dilihat pada gambar 4.11</w:t>
+        <w:t xml:space="preserve"> dapat dilihat pada gambar 4.1</w:t>
+      </w:r>
+      <w:r>
+        <w:rPr>
+          <w:lang w:val="id-ID"/>
+        </w:rPr>
+        <w:t>0</w:t>
       </w:r>
     </w:p>
     <w:p>
@@ -45084,9 +44122,9 @@
       <w:r>
         <w:object w:dxaOrig="8775" w:dyaOrig="5371" w14:anchorId="707BF348">
           <v:shape id="_x0000_i1038" type="#_x0000_t75" style="width:362.25pt;height:221.25pt" o:ole="">
-            <v:imagedata r:id="rId52" o:title=""/>
+            <v:imagedata r:id="rId50" o:title=""/>
           </v:shape>
-          <o:OLEObject Type="Embed" ProgID="Visio.Drawing.15" ShapeID="_x0000_i1038" DrawAspect="Content" ObjectID="_1652280190" r:id="rId53"/>
+          <o:OLEObject Type="Embed" ProgID="Visio.Drawing.15" ShapeID="_x0000_i1038" DrawAspect="Content" ObjectID="_1652367800" r:id="rId51"/>
         </w:object>
       </w:r>
     </w:p>
@@ -45095,7 +44133,13 @@
         <w:pStyle w:val="Gambar0"/>
       </w:pPr>
       <w:r>
-        <w:t xml:space="preserve">Gambar 4.11 </w:t>
+        <w:t>Gambar 4.1</w:t>
+      </w:r>
+      <w:r>
+        <w:t>0</w:t>
+      </w:r>
+      <w:r>
+        <w:t xml:space="preserve"> </w:t>
       </w:r>
       <w:r>
         <w:rPr>
@@ -45195,7 +44239,13 @@
         <w:rPr>
           <w:lang w:val="id-ID"/>
         </w:rPr>
-        <w:t xml:space="preserve"> dapat dilihat pada gambar 4.12</w:t>
+        <w:t xml:space="preserve"> dapat dilihat pada gambar 4.1</w:t>
+      </w:r>
+      <w:r>
+        <w:rPr>
+          <w:lang w:val="id-ID"/>
+        </w:rPr>
+        <w:t>1</w:t>
       </w:r>
     </w:p>
     <w:p>
@@ -45207,9 +44257,9 @@
       <w:r>
         <w:object w:dxaOrig="9675" w:dyaOrig="4966" w14:anchorId="1A1EDE24">
           <v:shape id="_x0000_i1039" type="#_x0000_t75" style="width:364.5pt;height:186.75pt" o:ole="">
-            <v:imagedata r:id="rId54" o:title=""/>
+            <v:imagedata r:id="rId52" o:title=""/>
           </v:shape>
-          <o:OLEObject Type="Embed" ProgID="Visio.Drawing.15" ShapeID="_x0000_i1039" DrawAspect="Content" ObjectID="_1652280191" r:id="rId55"/>
+          <o:OLEObject Type="Embed" ProgID="Visio.Drawing.15" ShapeID="_x0000_i1039" DrawAspect="Content" ObjectID="_1652367801" r:id="rId53"/>
         </w:object>
       </w:r>
     </w:p>
@@ -45218,7 +44268,13 @@
         <w:pStyle w:val="Gambar0"/>
       </w:pPr>
       <w:r>
-        <w:t xml:space="preserve">Gambar 4.12 </w:t>
+        <w:t>Gambar 4.1</w:t>
+      </w:r>
+      <w:r>
+        <w:t>1</w:t>
+      </w:r>
+      <w:r>
+        <w:t xml:space="preserve"> </w:t>
       </w:r>
       <w:r>
         <w:rPr>
@@ -45278,7 +44334,13 @@
         <w:rPr>
           <w:lang w:val="id-ID"/>
         </w:rPr>
-        <w:t xml:space="preserve"> objek dari aktivitas pengelolaan paket yang yang berfungsi untuk mengelola paket soal yang dapat dilihat pada gambar 4.13</w:t>
+        <w:t xml:space="preserve"> objek dari aktivitas pengelolaan paket yang yang berfungsi untuk mengelola paket soal yang dapat dilihat pada gambar 4.1</w:t>
+      </w:r>
+      <w:r>
+        <w:rPr>
+          <w:lang w:val="id-ID"/>
+        </w:rPr>
+        <w:t>2</w:t>
       </w:r>
     </w:p>
     <w:p>
@@ -45294,16 +44356,29 @@
       <w:r>
         <w:object w:dxaOrig="11551" w:dyaOrig="10801" w14:anchorId="6EA5E09E">
           <v:shape id="_x0000_i1040" type="#_x0000_t75" style="width:359.25pt;height:336.75pt" o:ole="">
-            <v:imagedata r:id="rId56" o:title=""/>
+            <v:imagedata r:id="rId54" o:title=""/>
           </v:shape>
-          <o:OLEObject Type="Embed" ProgID="Visio.Drawing.15" ShapeID="_x0000_i1040" DrawAspect="Content" ObjectID="_1652280192" r:id="rId57"/>
+          <o:OLEObject Type="Embed" ProgID="Visio.Drawing.15" ShapeID="_x0000_i1040" DrawAspect="Content" ObjectID="_1652367802" r:id="rId55"/>
         </w:object>
       </w:r>
       <w:r>
         <w:rPr>
           <w:rStyle w:val="GambarChar0"/>
         </w:rPr>
-        <w:t>Gambar 4.13 Sequence diagram pengelolaan tipe</w:t>
+        <w:t>Gambar 4.1</w:t>
+      </w:r>
+      <w:r>
+        <w:rPr>
+          <w:rStyle w:val="GambarChar0"/>
+          <w:lang w:val="id-ID"/>
+        </w:rPr>
+        <w:t>2</w:t>
+      </w:r>
+      <w:r>
+        <w:rPr>
+          <w:rStyle w:val="GambarChar0"/>
+        </w:rPr>
+        <w:t xml:space="preserve"> Sequence diagram pengelolaan tipe</w:t>
       </w:r>
     </w:p>
     <w:p>
@@ -45466,7 +44541,13 @@
         <w:rPr>
           <w:lang w:val="id-ID"/>
         </w:rPr>
-        <w:t xml:space="preserve"> dari objek yang berguna untuk mengelola tipe soal, detail sequence diagram pengelolaan tipe dijelaskan pada gambar 4.14</w:t>
+        <w:t xml:space="preserve"> dari objek yang berguna untuk mengelola tipe soal, detail sequence diagram pengelolaan tipe dijelaskan pada gambar 4.1</w:t>
+      </w:r>
+      <w:r>
+        <w:rPr>
+          <w:lang w:val="id-ID"/>
+        </w:rPr>
+        <w:t>3</w:t>
       </w:r>
     </w:p>
     <w:p>
@@ -45478,9 +44559,9 @@
       <w:r>
         <w:object w:dxaOrig="11551" w:dyaOrig="10801" w14:anchorId="2F1B1724">
           <v:shape id="_x0000_i1041" type="#_x0000_t75" style="width:366pt;height:342.75pt" o:ole="">
-            <v:imagedata r:id="rId58" o:title=""/>
+            <v:imagedata r:id="rId56" o:title=""/>
           </v:shape>
-          <o:OLEObject Type="Embed" ProgID="Visio.Drawing.15" ShapeID="_x0000_i1041" DrawAspect="Content" ObjectID="_1652280193" r:id="rId59"/>
+          <o:OLEObject Type="Embed" ProgID="Visio.Drawing.15" ShapeID="_x0000_i1041" DrawAspect="Content" ObjectID="_1652367803" r:id="rId57"/>
         </w:object>
       </w:r>
     </w:p>
@@ -45489,7 +44570,13 @@
         <w:pStyle w:val="Gambar0"/>
       </w:pPr>
       <w:r>
-        <w:t xml:space="preserve">Gambar 4.14 </w:t>
+        <w:t>Gambar 4.1</w:t>
+      </w:r>
+      <w:r>
+        <w:t>3</w:t>
+      </w:r>
+      <w:r>
+        <w:t xml:space="preserve"> </w:t>
       </w:r>
       <w:r>
         <w:rPr>
@@ -45603,7 +44690,13 @@
         <w:rPr>
           <w:lang w:val="id-ID"/>
         </w:rPr>
-        <w:t xml:space="preserve"> diagram penglolaan soal dapat dilihat pada gambar 4.15</w:t>
+        <w:t xml:space="preserve"> diagram penglolaan soal dapat dilihat pada gambar 4.1</w:t>
+      </w:r>
+      <w:r>
+        <w:rPr>
+          <w:lang w:val="id-ID"/>
+        </w:rPr>
+        <w:t>4</w:t>
       </w:r>
     </w:p>
     <w:p>
@@ -45614,9 +44707,9 @@
       <w:r>
         <w:object w:dxaOrig="11926" w:dyaOrig="14011" w14:anchorId="7B0D34C0">
           <v:shape id="_x0000_i1042" type="#_x0000_t75" style="width:364.5pt;height:427.5pt" o:ole="">
-            <v:imagedata r:id="rId60" o:title=""/>
+            <v:imagedata r:id="rId58" o:title=""/>
           </v:shape>
-          <o:OLEObject Type="Embed" ProgID="Visio.Drawing.15" ShapeID="_x0000_i1042" DrawAspect="Content" ObjectID="_1652280194" r:id="rId61"/>
+          <o:OLEObject Type="Embed" ProgID="Visio.Drawing.15" ShapeID="_x0000_i1042" DrawAspect="Content" ObjectID="_1652367804" r:id="rId59"/>
         </w:object>
       </w:r>
     </w:p>
@@ -45625,7 +44718,10 @@
         <w:pStyle w:val="Gambar0"/>
       </w:pPr>
       <w:r>
-        <w:t>Gambar 4.15</w:t>
+        <w:t>Gambar 4.1</w:t>
+      </w:r>
+      <w:r>
+        <w:t>4</w:t>
       </w:r>
       <w:r>
         <w:t xml:space="preserve"> </w:t>
@@ -45722,7 +44818,13 @@
         <w:rPr>
           <w:lang w:val="id-ID"/>
         </w:rPr>
-        <w:t xml:space="preserve"> diagram pengelolaan informasi dapat dilihat pada gambar 4.16</w:t>
+        <w:t xml:space="preserve"> diagram pengelolaan informasi dapat dilihat pada gambar 4.1</w:t>
+      </w:r>
+      <w:r>
+        <w:rPr>
+          <w:lang w:val="id-ID"/>
+        </w:rPr>
+        <w:t>5</w:t>
       </w:r>
     </w:p>
     <w:p>
@@ -45734,9 +44836,9 @@
       <w:r>
         <w:object w:dxaOrig="11551" w:dyaOrig="10801" w14:anchorId="04BF8FBB">
           <v:shape id="_x0000_i1043" type="#_x0000_t75" style="width:363pt;height:339pt" o:ole="">
-            <v:imagedata r:id="rId62" o:title=""/>
+            <v:imagedata r:id="rId60" o:title=""/>
           </v:shape>
-          <o:OLEObject Type="Embed" ProgID="Visio.Drawing.15" ShapeID="_x0000_i1043" DrawAspect="Content" ObjectID="_1652280195" r:id="rId63"/>
+          <o:OLEObject Type="Embed" ProgID="Visio.Drawing.15" ShapeID="_x0000_i1043" DrawAspect="Content" ObjectID="_1652367805" r:id="rId61"/>
         </w:object>
       </w:r>
     </w:p>
@@ -45745,7 +44847,13 @@
         <w:pStyle w:val="Gambar0"/>
       </w:pPr>
       <w:r>
-        <w:t xml:space="preserve">Gambar 4.16 </w:t>
+        <w:t>Gambar 4.1</w:t>
+      </w:r>
+      <w:r>
+        <w:t>5</w:t>
+      </w:r>
+      <w:r>
+        <w:t xml:space="preserve"> </w:t>
       </w:r>
       <w:r>
         <w:rPr>
@@ -45855,7 +44963,13 @@
         <w:rPr>
           <w:lang w:val="id-ID"/>
         </w:rPr>
-        <w:t xml:space="preserve"> antara objek yang mengelola materi yang dapat dilihat pada gambar 4.17</w:t>
+        <w:t xml:space="preserve"> antara objek yang mengelola materi yang dapat dilihat pada gambar 4.1</w:t>
+      </w:r>
+      <w:r>
+        <w:rPr>
+          <w:lang w:val="id-ID"/>
+        </w:rPr>
+        <w:t>6</w:t>
       </w:r>
     </w:p>
     <w:p>
@@ -45867,9 +44981,9 @@
       <w:r>
         <w:object w:dxaOrig="11551" w:dyaOrig="10801" w14:anchorId="6809D89F">
           <v:shape id="_x0000_i1044" type="#_x0000_t75" style="width:365.25pt;height:340.5pt" o:ole="">
-            <v:imagedata r:id="rId64" o:title=""/>
+            <v:imagedata r:id="rId62" o:title=""/>
           </v:shape>
-          <o:OLEObject Type="Embed" ProgID="Visio.Drawing.15" ShapeID="_x0000_i1044" DrawAspect="Content" ObjectID="_1652280196" r:id="rId65"/>
+          <o:OLEObject Type="Embed" ProgID="Visio.Drawing.15" ShapeID="_x0000_i1044" DrawAspect="Content" ObjectID="_1652367806" r:id="rId63"/>
         </w:object>
       </w:r>
     </w:p>
@@ -45878,7 +44992,13 @@
         <w:pStyle w:val="Gambar0"/>
       </w:pPr>
       <w:r>
-        <w:t xml:space="preserve">Gambar 4.17 </w:t>
+        <w:t>Gambar 4.1</w:t>
+      </w:r>
+      <w:r>
+        <w:t>6</w:t>
+      </w:r>
+      <w:r>
+        <w:t xml:space="preserve"> </w:t>
       </w:r>
       <w:r>
         <w:rPr>
@@ -46038,7 +45158,13 @@
         <w:rPr>
           <w:lang w:val="id-ID"/>
         </w:rPr>
-        <w:t xml:space="preserve"> review jawaban dan dapat dilihat lebih detail pada gambar 4.18</w:t>
+        <w:t xml:space="preserve"> review jawaban dan dapat dilihat lebih detail pada gambar 4.1</w:t>
+      </w:r>
+      <w:r>
+        <w:rPr>
+          <w:lang w:val="id-ID"/>
+        </w:rPr>
+        <w:t>7</w:t>
       </w:r>
     </w:p>
     <w:p>
@@ -46050,9 +45176,9 @@
       <w:r>
         <w:object w:dxaOrig="11641" w:dyaOrig="8911" w14:anchorId="0DF35D88">
           <v:shape id="_x0000_i1045" type="#_x0000_t75" style="width:362.25pt;height:277.5pt" o:ole="">
-            <v:imagedata r:id="rId66" o:title=""/>
+            <v:imagedata r:id="rId64" o:title=""/>
           </v:shape>
-          <o:OLEObject Type="Embed" ProgID="Visio.Drawing.15" ShapeID="_x0000_i1045" DrawAspect="Content" ObjectID="_1652280197" r:id="rId67"/>
+          <o:OLEObject Type="Embed" ProgID="Visio.Drawing.15" ShapeID="_x0000_i1045" DrawAspect="Content" ObjectID="_1652367807" r:id="rId65"/>
         </w:object>
       </w:r>
     </w:p>
@@ -46061,7 +45187,13 @@
         <w:pStyle w:val="Gambar0"/>
       </w:pPr>
       <w:r>
-        <w:t xml:space="preserve">Gambar 4.18 </w:t>
+        <w:t>Gambar 4.1</w:t>
+      </w:r>
+      <w:r>
+        <w:t>7</w:t>
+      </w:r>
+      <w:r>
+        <w:t xml:space="preserve"> </w:t>
       </w:r>
       <w:r>
         <w:rPr>
@@ -46172,7 +45304,13 @@
         <w:rPr>
           <w:lang w:val="id-ID"/>
         </w:rPr>
-        <w:t xml:space="preserve"> untuk soal CPNS pada gambar 4.19</w:t>
+        <w:t xml:space="preserve"> untuk soal CPNS pada gambar 4.1</w:t>
+      </w:r>
+      <w:r>
+        <w:rPr>
+          <w:lang w:val="id-ID"/>
+        </w:rPr>
+        <w:t>8</w:t>
       </w:r>
     </w:p>
     <w:p>
@@ -46194,9 +45332,9 @@
       <w:r>
         <w:object w:dxaOrig="29416" w:dyaOrig="15435" w14:anchorId="09EF12FA">
           <v:shape id="_x0000_i1046" type="#_x0000_t75" style="width:670.5pt;height:351.75pt" o:ole="">
-            <v:imagedata r:id="rId68" o:title=""/>
+            <v:imagedata r:id="rId66" o:title=""/>
           </v:shape>
-          <o:OLEObject Type="Embed" ProgID="Visio.Drawing.15" ShapeID="_x0000_i1046" DrawAspect="Content" ObjectID="_1652280198" r:id="rId69"/>
+          <o:OLEObject Type="Embed" ProgID="Visio.Drawing.15" ShapeID="_x0000_i1046" DrawAspect="Content" ObjectID="_1652367808" r:id="rId67"/>
         </w:object>
       </w:r>
     </w:p>
@@ -46220,7 +45358,13 @@
         </w:sectPr>
       </w:pPr>
       <w:r>
-        <w:t>Gambar 4.19 Class Diagram</w:t>
+        <w:t>Gambar 4.1</w:t>
+      </w:r>
+      <w:r>
+        <w:t>8</w:t>
+      </w:r>
+      <w:r>
+        <w:t xml:space="preserve"> Class Diagram</w:t>
       </w:r>
     </w:p>
     <w:p>
@@ -46231,7 +45375,7 @@
           <w:lang w:val="en-US"/>
         </w:rPr>
       </w:pPr>
-      <w:bookmarkStart w:id="143" w:name="_Toc15892874"/>
+      <w:bookmarkStart w:id="142" w:name="_Toc15892874"/>
       <w:r>
         <w:rPr>
           <w:rStyle w:val="SUBBABChar"/>
@@ -46265,7 +45409,7 @@
         </w:rPr>
         <w:t>ampilan Struktur Menu</w:t>
       </w:r>
-      <w:bookmarkEnd w:id="143"/>
+      <w:bookmarkEnd w:id="142"/>
     </w:p>
     <w:p>
       <w:pPr>
@@ -46327,7 +45471,13 @@
         <w:rPr>
           <w:lang w:val="id-ID"/>
         </w:rPr>
-        <w:t>Adapun tampilan struktur menu untuk admin dapat dilihat pada gambar 4.20</w:t>
+        <w:t>Adapun tampilan struktur menu untuk admin dapat dilihat pada gambar 4.</w:t>
+      </w:r>
+      <w:r>
+        <w:rPr>
+          <w:lang w:val="id-ID"/>
+        </w:rPr>
+        <w:t>19</w:t>
       </w:r>
     </w:p>
     <w:p>
@@ -46339,9 +45489,9 @@
       <w:r>
         <w:object w:dxaOrig="13846" w:dyaOrig="4695" w14:anchorId="4C8B99FD">
           <v:shape id="_x0000_i1047" type="#_x0000_t75" style="width:396.75pt;height:134.25pt" o:ole="">
-            <v:imagedata r:id="rId70" o:title=""/>
+            <v:imagedata r:id="rId68" o:title=""/>
           </v:shape>
-          <o:OLEObject Type="Embed" ProgID="Visio.Drawing.15" ShapeID="_x0000_i1047" DrawAspect="Content" ObjectID="_1652280199" r:id="rId71"/>
+          <o:OLEObject Type="Embed" ProgID="Visio.Drawing.15" ShapeID="_x0000_i1047" DrawAspect="Content" ObjectID="_1652367809" r:id="rId69"/>
         </w:object>
       </w:r>
     </w:p>
@@ -46350,7 +45500,13 @@
         <w:pStyle w:val="Gambar0"/>
       </w:pPr>
       <w:r>
-        <w:t>Gambar 4.20 Struktur Menu Admin</w:t>
+        <w:t>Gambar 4.</w:t>
+      </w:r>
+      <w:r>
+        <w:t>19</w:t>
+      </w:r>
+      <w:r>
+        <w:t xml:space="preserve"> Struktur Menu Admin</w:t>
       </w:r>
     </w:p>
     <w:p>
@@ -46368,7 +45524,13 @@
         <w:rPr>
           <w:lang w:val="id-ID"/>
         </w:rPr>
-        <w:t>Struktur menu user, merupakan rancangan dari tampilan untuk user. Adapun tampilan struktur menu untuk user dapat dilihat pada gambar 4.21</w:t>
+        <w:t>Struktur menu user, merupakan rancangan dari tampilan untuk user. Adapun tampilan struktur menu untuk user dapat dilihat pada gambar 4.2</w:t>
+      </w:r>
+      <w:r>
+        <w:rPr>
+          <w:lang w:val="id-ID"/>
+        </w:rPr>
+        <w:t>0</w:t>
       </w:r>
     </w:p>
     <w:p>
@@ -46379,9 +45541,9 @@
       <w:r>
         <w:object w:dxaOrig="11596" w:dyaOrig="4636" w14:anchorId="3F1E0A07">
           <v:shape id="_x0000_i1048" type="#_x0000_t75" style="width:396.75pt;height:158.25pt" o:ole="">
-            <v:imagedata r:id="rId72" o:title=""/>
+            <v:imagedata r:id="rId70" o:title=""/>
           </v:shape>
-          <o:OLEObject Type="Embed" ProgID="Visio.Drawing.15" ShapeID="_x0000_i1048" DrawAspect="Content" ObjectID="_1652280200" r:id="rId73"/>
+          <o:OLEObject Type="Embed" ProgID="Visio.Drawing.15" ShapeID="_x0000_i1048" DrawAspect="Content" ObjectID="_1652367810" r:id="rId71"/>
         </w:object>
       </w:r>
     </w:p>
@@ -46390,7 +45552,13 @@
         <w:pStyle w:val="Gambar0"/>
       </w:pPr>
       <w:r>
-        <w:t>Gambar 4.21 Struktur Menu User</w:t>
+        <w:t>Gambar 4.2</w:t>
+      </w:r>
+      <w:r>
+        <w:t>0</w:t>
+      </w:r>
+      <w:r>
+        <w:t xml:space="preserve"> Struktur Menu User</w:t>
       </w:r>
     </w:p>
     <w:p>
@@ -46552,7 +45720,13 @@
         <w:rPr>
           <w:lang w:val="id-ID"/>
         </w:rPr>
-        <w:t xml:space="preserve"> yang dapat dilihat pada Gambar 4.22</w:t>
+        <w:t xml:space="preserve"> yang dapat dilihat pada Gambar 4.2</w:t>
+      </w:r>
+      <w:r>
+        <w:rPr>
+          <w:lang w:val="id-ID"/>
+        </w:rPr>
+        <w:t>1</w:t>
       </w:r>
     </w:p>
     <w:p>
@@ -46565,9 +45739,9 @@
       <w:r>
         <w:object w:dxaOrig="5776" w:dyaOrig="3061" w14:anchorId="40F423B9">
           <v:shape id="_x0000_i1049" type="#_x0000_t75" style="width:288.75pt;height:153pt" o:ole="">
-            <v:imagedata r:id="rId74" o:title=""/>
+            <v:imagedata r:id="rId72" o:title=""/>
           </v:shape>
-          <o:OLEObject Type="Embed" ProgID="Visio.Drawing.15" ShapeID="_x0000_i1049" DrawAspect="Content" ObjectID="_1652280201" r:id="rId75"/>
+          <o:OLEObject Type="Embed" ProgID="Visio.Drawing.15" ShapeID="_x0000_i1049" DrawAspect="Content" ObjectID="_1652367811" r:id="rId73"/>
         </w:object>
       </w:r>
     </w:p>
@@ -46576,7 +45750,13 @@
         <w:pStyle w:val="Gambar0"/>
       </w:pPr>
       <w:r>
-        <w:t xml:space="preserve">Gambar 4.22 </w:t>
+        <w:t>Gambar 4.2</w:t>
+      </w:r>
+      <w:r>
+        <w:t>1</w:t>
+      </w:r>
+      <w:r>
+        <w:t xml:space="preserve"> </w:t>
       </w:r>
       <w:r>
         <w:rPr>
@@ -46619,7 +45799,13 @@
         <w:rPr>
           <w:lang w:val="id-ID"/>
         </w:rPr>
-        <w:t xml:space="preserve"> registrasi merupakan rancangan dari tampilan registrasi yang dapat dilihat pada gambar 4.23</w:t>
+        <w:t xml:space="preserve"> registrasi merupakan rancangan dari tampilan registrasi yang dapat dilihat pada gambar 4.2</w:t>
+      </w:r>
+      <w:r>
+        <w:rPr>
+          <w:lang w:val="id-ID"/>
+        </w:rPr>
+        <w:t>2</w:t>
       </w:r>
     </w:p>
     <w:p>
@@ -46632,9 +45818,9 @@
       <w:r>
         <w:object w:dxaOrig="5776" w:dyaOrig="3121" w14:anchorId="41F40775">
           <v:shape id="_x0000_i1050" type="#_x0000_t75" style="width:288.75pt;height:156pt" o:ole="">
-            <v:imagedata r:id="rId76" o:title=""/>
+            <v:imagedata r:id="rId74" o:title=""/>
           </v:shape>
-          <o:OLEObject Type="Embed" ProgID="Visio.Drawing.15" ShapeID="_x0000_i1050" DrawAspect="Content" ObjectID="_1652280202" r:id="rId77"/>
+          <o:OLEObject Type="Embed" ProgID="Visio.Drawing.15" ShapeID="_x0000_i1050" DrawAspect="Content" ObjectID="_1652367812" r:id="rId75"/>
         </w:object>
       </w:r>
     </w:p>
@@ -46643,7 +45829,13 @@
         <w:pStyle w:val="Gambar0"/>
       </w:pPr>
       <w:r>
-        <w:t xml:space="preserve">Gambar 4.23 </w:t>
+        <w:t>Gambar 4.2</w:t>
+      </w:r>
+      <w:r>
+        <w:t>2</w:t>
+      </w:r>
+      <w:r>
+        <w:t xml:space="preserve"> </w:t>
       </w:r>
       <w:r>
         <w:rPr>
@@ -46698,7 +45890,13 @@
         <w:rPr>
           <w:lang w:val="id-ID"/>
         </w:rPr>
-        <w:t xml:space="preserve"> pengelolaan paket merupakan perancangan tampilan dari pengelolaan paket soal seperti pada gambar 4.24</w:t>
+        <w:t xml:space="preserve"> pengelolaan paket merupakan perancangan tampilan dari pengelolaan paket soal seperti pada gambar 4.2</w:t>
+      </w:r>
+      <w:r>
+        <w:rPr>
+          <w:lang w:val="id-ID"/>
+        </w:rPr>
+        <w:t>3</w:t>
       </w:r>
     </w:p>
     <w:p>
@@ -46711,9 +45909,9 @@
       <w:r>
         <w:object w:dxaOrig="5071" w:dyaOrig="3705" w14:anchorId="32E8B665">
           <v:shape id="_x0000_i1051" type="#_x0000_t75" style="width:253.5pt;height:185.25pt" o:ole="">
-            <v:imagedata r:id="rId78" o:title=""/>
+            <v:imagedata r:id="rId76" o:title=""/>
           </v:shape>
-          <o:OLEObject Type="Embed" ProgID="Visio.Drawing.15" ShapeID="_x0000_i1051" DrawAspect="Content" ObjectID="_1652280203" r:id="rId79"/>
+          <o:OLEObject Type="Embed" ProgID="Visio.Drawing.15" ShapeID="_x0000_i1051" DrawAspect="Content" ObjectID="_1652367813" r:id="rId77"/>
         </w:object>
       </w:r>
     </w:p>
@@ -46722,7 +45920,13 @@
         <w:pStyle w:val="Gambar0"/>
       </w:pPr>
       <w:r>
-        <w:t xml:space="preserve">Gambar 4.24 </w:t>
+        <w:t>Gambar 4.2</w:t>
+      </w:r>
+      <w:r>
+        <w:t>3</w:t>
+      </w:r>
+      <w:r>
+        <w:t xml:space="preserve"> </w:t>
       </w:r>
       <w:r>
         <w:rPr>
@@ -46775,7 +45979,13 @@
         <w:rPr>
           <w:lang w:val="id-ID"/>
         </w:rPr>
-        <w:t xml:space="preserve"> pengelolaan tipe soal merupakan gambaran dari pengelolaan tipe soal yang membedakan soal satu dengan yang lainya, seperti yang digambarkan 4.25</w:t>
+        <w:t xml:space="preserve"> pengelolaan tipe soal merupakan gambaran dari pengelolaan tipe soal yang membedakan soal satu dengan yang lainya, seperti yang digambarkan 4.2</w:t>
+      </w:r>
+      <w:r>
+        <w:rPr>
+          <w:lang w:val="id-ID"/>
+        </w:rPr>
+        <w:t>4</w:t>
       </w:r>
     </w:p>
     <w:p>
@@ -46788,9 +45998,9 @@
       <w:r>
         <w:object w:dxaOrig="5716" w:dyaOrig="4066" w14:anchorId="3BFADF36">
           <v:shape id="_x0000_i1052" type="#_x0000_t75" style="width:285.75pt;height:203.25pt" o:ole="">
-            <v:imagedata r:id="rId80" o:title=""/>
+            <v:imagedata r:id="rId78" o:title=""/>
           </v:shape>
-          <o:OLEObject Type="Embed" ProgID="Visio.Drawing.15" ShapeID="_x0000_i1052" DrawAspect="Content" ObjectID="_1652280204" r:id="rId81"/>
+          <o:OLEObject Type="Embed" ProgID="Visio.Drawing.15" ShapeID="_x0000_i1052" DrawAspect="Content" ObjectID="_1652367814" r:id="rId79"/>
         </w:object>
       </w:r>
     </w:p>
@@ -46799,7 +46009,10 @@
         <w:pStyle w:val="Gambar0"/>
       </w:pPr>
       <w:r>
-        <w:t xml:space="preserve">Gambar 4.25 </w:t>
+        <w:t>Gambar 4.2</w:t>
+      </w:r>
+      <w:r>
+        <w:t xml:space="preserve">4 </w:t>
       </w:r>
       <w:r>
         <w:rPr>
@@ -46862,7 +46075,13 @@
         <w:rPr>
           <w:lang w:val="id-ID"/>
         </w:rPr>
-        <w:t xml:space="preserve"> pengelolaan informasi merupakan gambaran tampilan yang akan dibuat untuk mengelola informasi seperti pada gambar 4.26</w:t>
+        <w:t xml:space="preserve"> pengelolaan informasi merupakan gambaran tampilan yang akan dibuat untuk mengelola informasi seperti pada gambar 4.2</w:t>
+      </w:r>
+      <w:r>
+        <w:rPr>
+          <w:lang w:val="id-ID"/>
+        </w:rPr>
+        <w:t>5</w:t>
       </w:r>
     </w:p>
     <w:p>
@@ -46875,9 +46094,9 @@
       <w:r>
         <w:object w:dxaOrig="5716" w:dyaOrig="4066" w14:anchorId="6CA13344">
           <v:shape id="_x0000_i1053" type="#_x0000_t75" style="width:285.75pt;height:203.25pt" o:ole="">
-            <v:imagedata r:id="rId82" o:title=""/>
+            <v:imagedata r:id="rId80" o:title=""/>
           </v:shape>
-          <o:OLEObject Type="Embed" ProgID="Visio.Drawing.15" ShapeID="_x0000_i1053" DrawAspect="Content" ObjectID="_1652280205" r:id="rId83"/>
+          <o:OLEObject Type="Embed" ProgID="Visio.Drawing.15" ShapeID="_x0000_i1053" DrawAspect="Content" ObjectID="_1652367815" r:id="rId81"/>
         </w:object>
       </w:r>
     </w:p>
@@ -46895,7 +46114,13 @@
         <w:t>4.</w:t>
       </w:r>
       <w:r>
-        <w:t xml:space="preserve">26 </w:t>
+        <w:t>2</w:t>
+      </w:r>
+      <w:r>
+        <w:t>5</w:t>
+      </w:r>
+      <w:r>
+        <w:t xml:space="preserve"> </w:t>
       </w:r>
       <w:r>
         <w:rPr>
@@ -46927,7 +46152,13 @@
         <w:t>Interface</w:t>
       </w:r>
       <w:r>
-        <w:t xml:space="preserve"> pengelolaan materi adalah perancangan dari tapilan pengelolaan materi, seperti yang telah dirancang pada gambar 2.7</w:t>
+        <w:t xml:space="preserve"> pengelolaan materi adalah perancangan dari tapilan pengelolaan materi, seperti yang telah dirancang pada gambar 2.</w:t>
+      </w:r>
+      <w:r>
+        <w:rPr>
+          <w:lang w:val="id-ID"/>
+        </w:rPr>
+        <w:t>6</w:t>
       </w:r>
       <w:r>
         <w:t xml:space="preserve"> </w:t>
@@ -46943,9 +46174,9 @@
       <w:r>
         <w:object w:dxaOrig="5716" w:dyaOrig="4066" w14:anchorId="1161B3B7">
           <v:shape id="_x0000_i1054" type="#_x0000_t75" style="width:285.75pt;height:203.25pt" o:ole="">
-            <v:imagedata r:id="rId84" o:title=""/>
+            <v:imagedata r:id="rId82" o:title=""/>
           </v:shape>
-          <o:OLEObject Type="Embed" ProgID="Visio.Drawing.15" ShapeID="_x0000_i1054" DrawAspect="Content" ObjectID="_1652280206" r:id="rId85"/>
+          <o:OLEObject Type="Embed" ProgID="Visio.Drawing.15" ShapeID="_x0000_i1054" DrawAspect="Content" ObjectID="_1652367816" r:id="rId83"/>
         </w:object>
       </w:r>
     </w:p>
@@ -46960,7 +46191,16 @@
         <w:rPr>
           <w:lang w:val="en-US"/>
         </w:rPr>
-        <w:t xml:space="preserve">Gambar 4.27 </w:t>
+        <w:t>Gambar 4.2</w:t>
+      </w:r>
+      <w:r>
+        <w:t>6</w:t>
+      </w:r>
+      <w:r>
+        <w:rPr>
+          <w:lang w:val="en-US"/>
+        </w:rPr>
+        <w:t xml:space="preserve"> </w:t>
       </w:r>
       <w:r>
         <w:rPr>
@@ -47039,7 +46279,13 @@
         <w:t>tryout</w:t>
       </w:r>
       <w:r>
-        <w:t xml:space="preserve"> yang akan dikerjakan oleh user, seperti yang telah dirancangan pada gambar 4.28</w:t>
+        <w:t xml:space="preserve"> yang akan dikerjakan oleh user, seperti yang telah dirancangan pada gambar 4.2</w:t>
+      </w:r>
+      <w:r>
+        <w:rPr>
+          <w:lang w:val="id-ID"/>
+        </w:rPr>
+        <w:t>7</w:t>
       </w:r>
     </w:p>
     <w:p>
@@ -47052,9 +46298,9 @@
       <w:r>
         <w:object w:dxaOrig="5716" w:dyaOrig="4066" w14:anchorId="6B0B646D">
           <v:shape id="_x0000_i1055" type="#_x0000_t75" style="width:285.75pt;height:203.25pt" o:ole="">
-            <v:imagedata r:id="rId86" o:title=""/>
+            <v:imagedata r:id="rId84" o:title=""/>
           </v:shape>
-          <o:OLEObject Type="Embed" ProgID="Visio.Drawing.15" ShapeID="_x0000_i1055" DrawAspect="Content" ObjectID="_1652280207" r:id="rId87"/>
+          <o:OLEObject Type="Embed" ProgID="Visio.Drawing.15" ShapeID="_x0000_i1055" DrawAspect="Content" ObjectID="_1652367817" r:id="rId85"/>
         </w:object>
       </w:r>
     </w:p>
@@ -47075,7 +46321,18 @@
         <w:rPr>
           <w:lang w:val="en-US"/>
         </w:rPr>
-        <w:t xml:space="preserve">Gambar 4.28 </w:t>
+        <w:t>Gambar 4.2</w:t>
+      </w:r>
+      <w:r>
+        <w:t>7</w:t>
+      </w:r>
+      <w:bookmarkStart w:id="143" w:name="_GoBack"/>
+      <w:bookmarkEnd w:id="143"/>
+      <w:r>
+        <w:rPr>
+          <w:lang w:val="en-US"/>
+        </w:rPr>
+        <w:t xml:space="preserve"> </w:t>
       </w:r>
       <w:r>
         <w:rPr>
@@ -54613,7 +53870,7 @@
 </file>
 
 <file path=customXml/itemProps1.xml><?xml version="1.0" encoding="utf-8"?>
-<ds:datastoreItem xmlns:ds="http://schemas.openxmlformats.org/officeDocument/2006/customXml" ds:itemID="{FA57C272-1BF4-4588-AFD3-5A7EAD4A4EC2}">
+<ds:datastoreItem xmlns:ds="http://schemas.openxmlformats.org/officeDocument/2006/customXml" ds:itemID="{A78F2899-BA6A-4472-950E-4529030D9538}">
   <ds:schemaRefs>
     <ds:schemaRef ds:uri="http://schemas.openxmlformats.org/officeDocument/2006/bibliography"/>
   </ds:schemaRefs>

</xml_diff>